<commit_message>
Change the access modifier of Library constructor, and Documentation update
</commit_message>
<xml_diff>
--- a/DurianTeamDoc.docx
+++ b/DurianTeamDoc.docx
@@ -6,14 +6,14 @@
       <w:pPr>
         <w:jc w:val="center"/>
         <w:rPr>
-          <w:color w:val="00B0F0"/>
+          <w:color w:val="6B9D30"/>
           <w:sz w:val="72"/>
           <w:szCs w:val="24"/>
         </w:rPr>
       </w:pPr>
       <w:r>
         <w:rPr>
-          <w:color w:val="00B0F0"/>
+          <w:color w:val="6B9D30"/>
           <w:sz w:val="72"/>
           <w:szCs w:val="24"/>
         </w:rPr>
@@ -57,28 +57,41 @@
         </w:numPr>
         <w:jc w:val="left"/>
         <w:rPr>
-          <w:sz w:val="24"/>
-          <w:szCs w:val="24"/>
-        </w:rPr>
-      </w:pPr>
-      <w:r>
-        <w:rPr>
+          <w:noProof w:val="0"/>
+          <w:sz w:val="24"/>
+          <w:szCs w:val="24"/>
+        </w:rPr>
+      </w:pPr>
+      <w:r>
+        <w:rPr>
+          <w:noProof w:val="0"/>
+          <w:color w:val="6B9D30"/>
+          <w:sz w:val="24"/>
+          <w:szCs w:val="24"/>
+        </w:rPr>
+        <w:t>Meet the team</w:t>
+      </w:r>
+      <w:r>
+        <w:rPr>
+          <w:noProof w:val="0"/>
+          <w:color w:val="6B9D30"/>
+          <w:sz w:val="24"/>
+          <w:szCs w:val="24"/>
+        </w:rPr>
+        <w:t xml:space="preserve"> Durian:</w:t>
+      </w:r>
+      <w:r>
+        <w:rPr>
+          <w:noProof w:val="0"/>
           <w:color w:val="00B0F0"/>
           <w:sz w:val="24"/>
           <w:szCs w:val="24"/>
         </w:rPr>
-        <w:t>Meet the team</w:t>
-      </w:r>
-      <w:r>
-        <w:rPr>
-          <w:color w:val="00B0F0"/>
-          <w:sz w:val="24"/>
-          <w:szCs w:val="24"/>
-        </w:rPr>
-        <w:t xml:space="preserve"> Durian: </w:t>
-      </w:r>
-      <w:r>
-        <w:rPr>
+        <w:t xml:space="preserve"> </w:t>
+      </w:r>
+      <w:r>
+        <w:rPr>
+          <w:noProof w:val="0"/>
           <w:sz w:val="24"/>
           <w:szCs w:val="24"/>
         </w:rPr>
@@ -86,13 +99,69 @@
       </w:r>
       <w:r>
         <w:rPr>
-          <w:sz w:val="24"/>
-          <w:szCs w:val="24"/>
-        </w:rPr>
-        <w:t xml:space="preserve">”{0} – {1} {2}”, TAid, FirstNameBg, SecondNameBg </w:t>
-      </w:r>
-      <w:r>
-        <w:rPr>
+          <w:noProof w:val="0"/>
+          <w:sz w:val="24"/>
+          <w:szCs w:val="24"/>
+        </w:rPr>
+        <w:t xml:space="preserve">”{0} – {1} {2}”, </w:t>
+      </w:r>
+      <w:proofErr w:type="spellStart"/>
+      <w:r>
+        <w:rPr>
+          <w:noProof w:val="0"/>
+          <w:sz w:val="24"/>
+          <w:szCs w:val="24"/>
+        </w:rPr>
+        <w:t>TAid</w:t>
+      </w:r>
+      <w:proofErr w:type="spellEnd"/>
+      <w:r>
+        <w:rPr>
+          <w:noProof w:val="0"/>
+          <w:sz w:val="24"/>
+          <w:szCs w:val="24"/>
+        </w:rPr>
+        <w:t xml:space="preserve">, </w:t>
+      </w:r>
+      <w:proofErr w:type="spellStart"/>
+      <w:r>
+        <w:rPr>
+          <w:noProof w:val="0"/>
+          <w:sz w:val="24"/>
+          <w:szCs w:val="24"/>
+        </w:rPr>
+        <w:t>FirstNameBg</w:t>
+      </w:r>
+      <w:proofErr w:type="spellEnd"/>
+      <w:r>
+        <w:rPr>
+          <w:noProof w:val="0"/>
+          <w:sz w:val="24"/>
+          <w:szCs w:val="24"/>
+        </w:rPr>
+        <w:t xml:space="preserve">, </w:t>
+      </w:r>
+      <w:proofErr w:type="spellStart"/>
+      <w:r>
+        <w:rPr>
+          <w:noProof w:val="0"/>
+          <w:sz w:val="24"/>
+          <w:szCs w:val="24"/>
+        </w:rPr>
+        <w:t>SecondNameBg</w:t>
+      </w:r>
+      <w:proofErr w:type="spellEnd"/>
+      <w:r>
+        <w:rPr>
+          <w:noProof w:val="0"/>
+          <w:sz w:val="24"/>
+          <w:szCs w:val="24"/>
+        </w:rPr>
+        <w:t xml:space="preserve"> </w:t>
+      </w:r>
+      <w:r>
+        <w:rPr>
+          <w:noProof w:val="0"/>
           <w:sz w:val="24"/>
           <w:szCs w:val="24"/>
         </w:rPr>
@@ -100,6 +169,7 @@
       </w:r>
       <w:r>
         <w:rPr>
+          <w:noProof w:val="0"/>
           <w:sz w:val="24"/>
           <w:szCs w:val="24"/>
         </w:rPr>
@@ -117,6 +187,7 @@
         <w:jc w:val="left"/>
         <w:rPr>
           <w:i/>
+          <w:noProof w:val="0"/>
           <w:sz w:val="24"/>
           <w:szCs w:val="24"/>
         </w:rPr>
@@ -124,6 +195,7 @@
       <w:r>
         <w:rPr>
           <w:i/>
+          <w:noProof w:val="0"/>
           <w:sz w:val="24"/>
           <w:szCs w:val="24"/>
         </w:rPr>
@@ -132,27 +204,63 @@
       <w:r>
         <w:rPr>
           <w:i/>
+          <w:noProof w:val="0"/>
           <w:sz w:val="24"/>
           <w:szCs w:val="24"/>
         </w:rPr>
         <w:t xml:space="preserve"> </w:t>
       </w:r>
+      <w:proofErr w:type="spellStart"/>
       <w:r>
         <w:rPr>
           <w:i/>
-          <w:sz w:val="24"/>
-          <w:szCs w:val="24"/>
-        </w:rPr>
-        <w:t>IlianaB - Илиана Бобева</w:t>
-      </w:r>
+          <w:noProof w:val="0"/>
+          <w:sz w:val="24"/>
+          <w:szCs w:val="24"/>
+        </w:rPr>
+        <w:t>IlianaB</w:t>
+      </w:r>
+      <w:proofErr w:type="spellEnd"/>
       <w:r>
         <w:rPr>
           <w:i/>
-          <w:sz w:val="24"/>
-          <w:szCs w:val="24"/>
-        </w:rPr>
-        <w:t xml:space="preserve"> -Team Lead</w:t>
-      </w:r>
+          <w:noProof w:val="0"/>
+          <w:sz w:val="24"/>
+          <w:szCs w:val="24"/>
+        </w:rPr>
+        <w:t xml:space="preserve"> - </w:t>
+      </w:r>
+      <w:proofErr w:type="spellStart"/>
+      <w:r>
+        <w:rPr>
+          <w:i/>
+          <w:noProof w:val="0"/>
+          <w:sz w:val="24"/>
+          <w:szCs w:val="24"/>
+        </w:rPr>
+        <w:t>Илиана</w:t>
+      </w:r>
+      <w:proofErr w:type="spellEnd"/>
+      <w:r>
+        <w:rPr>
+          <w:i/>
+          <w:noProof w:val="0"/>
+          <w:sz w:val="24"/>
+          <w:szCs w:val="24"/>
+        </w:rPr>
+        <w:t xml:space="preserve"> </w:t>
+      </w:r>
+      <w:proofErr w:type="spellStart"/>
+      <w:r>
+        <w:rPr>
+          <w:i/>
+          <w:noProof w:val="0"/>
+          <w:sz w:val="24"/>
+          <w:szCs w:val="24"/>
+        </w:rPr>
+        <w:t>Бобева</w:t>
+      </w:r>
+      <w:proofErr w:type="spellEnd"/>
     </w:p>
     <w:p>
       <w:pPr>
@@ -165,6 +273,7 @@
         <w:jc w:val="left"/>
         <w:rPr>
           <w:i/>
+          <w:noProof w:val="0"/>
           <w:sz w:val="24"/>
           <w:szCs w:val="24"/>
         </w:rPr>
@@ -172,11 +281,65 @@
       <w:r>
         <w:rPr>
           <w:i/>
-          <w:sz w:val="24"/>
-          <w:szCs w:val="24"/>
-        </w:rPr>
-        <w:t>2) pzubev - Петър Зубев</w:t>
-      </w:r>
+          <w:noProof w:val="0"/>
+          <w:sz w:val="24"/>
+          <w:szCs w:val="24"/>
+        </w:rPr>
+        <w:t xml:space="preserve">2) </w:t>
+      </w:r>
+      <w:proofErr w:type="spellStart"/>
+      <w:proofErr w:type="gramStart"/>
+      <w:r>
+        <w:rPr>
+          <w:i/>
+          <w:noProof w:val="0"/>
+          <w:sz w:val="24"/>
+          <w:szCs w:val="24"/>
+        </w:rPr>
+        <w:t>pzubev</w:t>
+      </w:r>
+      <w:proofErr w:type="spellEnd"/>
+      <w:proofErr w:type="gramEnd"/>
+      <w:r>
+        <w:rPr>
+          <w:i/>
+          <w:noProof w:val="0"/>
+          <w:sz w:val="24"/>
+          <w:szCs w:val="24"/>
+        </w:rPr>
+        <w:t xml:space="preserve"> - </w:t>
+      </w:r>
+      <w:proofErr w:type="spellStart"/>
+      <w:r>
+        <w:rPr>
+          <w:i/>
+          <w:noProof w:val="0"/>
+          <w:sz w:val="24"/>
+          <w:szCs w:val="24"/>
+        </w:rPr>
+        <w:t>Петър</w:t>
+      </w:r>
+      <w:proofErr w:type="spellEnd"/>
+      <w:r>
+        <w:rPr>
+          <w:i/>
+          <w:noProof w:val="0"/>
+          <w:sz w:val="24"/>
+          <w:szCs w:val="24"/>
+        </w:rPr>
+        <w:t xml:space="preserve"> </w:t>
+      </w:r>
+      <w:proofErr w:type="spellStart"/>
+      <w:r>
+        <w:rPr>
+          <w:i/>
+          <w:noProof w:val="0"/>
+          <w:sz w:val="24"/>
+          <w:szCs w:val="24"/>
+        </w:rPr>
+        <w:t>Зубев</w:t>
+      </w:r>
+      <w:proofErr w:type="spellEnd"/>
     </w:p>
     <w:p>
       <w:pPr>
@@ -189,6 +352,7 @@
         <w:jc w:val="left"/>
         <w:rPr>
           <w:i/>
+          <w:noProof w:val="0"/>
           <w:sz w:val="24"/>
           <w:szCs w:val="24"/>
         </w:rPr>
@@ -196,11 +360,63 @@
       <w:r>
         <w:rPr>
           <w:i/>
-          <w:sz w:val="24"/>
-          <w:szCs w:val="24"/>
-        </w:rPr>
-        <w:t>3) dani.ivanov.96 - Дани Иванов</w:t>
-      </w:r>
+          <w:noProof w:val="0"/>
+          <w:sz w:val="24"/>
+          <w:szCs w:val="24"/>
+        </w:rPr>
+        <w:t xml:space="preserve">3) </w:t>
+      </w:r>
+      <w:proofErr w:type="gramStart"/>
+      <w:r>
+        <w:rPr>
+          <w:i/>
+          <w:noProof w:val="0"/>
+          <w:sz w:val="24"/>
+          <w:szCs w:val="24"/>
+        </w:rPr>
+        <w:t>dani.ivanov.96</w:t>
+      </w:r>
+      <w:proofErr w:type="gramEnd"/>
+      <w:r>
+        <w:rPr>
+          <w:i/>
+          <w:noProof w:val="0"/>
+          <w:sz w:val="24"/>
+          <w:szCs w:val="24"/>
+        </w:rPr>
+        <w:t xml:space="preserve"> - </w:t>
+      </w:r>
+      <w:proofErr w:type="spellStart"/>
+      <w:r>
+        <w:rPr>
+          <w:i/>
+          <w:noProof w:val="0"/>
+          <w:sz w:val="24"/>
+          <w:szCs w:val="24"/>
+        </w:rPr>
+        <w:t>Дани</w:t>
+      </w:r>
+      <w:proofErr w:type="spellEnd"/>
+      <w:r>
+        <w:rPr>
+          <w:i/>
+          <w:noProof w:val="0"/>
+          <w:sz w:val="24"/>
+          <w:szCs w:val="24"/>
+        </w:rPr>
+        <w:t xml:space="preserve"> </w:t>
+      </w:r>
+      <w:proofErr w:type="spellStart"/>
+      <w:r>
+        <w:rPr>
+          <w:i/>
+          <w:noProof w:val="0"/>
+          <w:sz w:val="24"/>
+          <w:szCs w:val="24"/>
+        </w:rPr>
+        <w:t>Иванов</w:t>
+      </w:r>
+      <w:proofErr w:type="spellEnd"/>
     </w:p>
     <w:p>
       <w:pPr>
@@ -213,6 +429,7 @@
         <w:jc w:val="left"/>
         <w:rPr>
           <w:i/>
+          <w:noProof w:val="0"/>
           <w:sz w:val="24"/>
           <w:szCs w:val="24"/>
         </w:rPr>
@@ -220,6 +437,7 @@
       <w:r>
         <w:rPr>
           <w:i/>
+          <w:noProof w:val="0"/>
           <w:sz w:val="24"/>
           <w:szCs w:val="24"/>
         </w:rPr>
@@ -228,11 +446,43 @@
       <w:r>
         <w:rPr>
           <w:i/>
-          <w:sz w:val="24"/>
-          <w:szCs w:val="24"/>
-        </w:rPr>
-        <w:t xml:space="preserve"> Andro0 - Андрей Киров</w:t>
-      </w:r>
+          <w:noProof w:val="0"/>
+          <w:sz w:val="24"/>
+          <w:szCs w:val="24"/>
+        </w:rPr>
+        <w:t xml:space="preserve"> Andro0 - </w:t>
+      </w:r>
+      <w:proofErr w:type="spellStart"/>
+      <w:r>
+        <w:rPr>
+          <w:i/>
+          <w:noProof w:val="0"/>
+          <w:sz w:val="24"/>
+          <w:szCs w:val="24"/>
+        </w:rPr>
+        <w:t>Андрей</w:t>
+      </w:r>
+      <w:proofErr w:type="spellEnd"/>
+      <w:r>
+        <w:rPr>
+          <w:i/>
+          <w:noProof w:val="0"/>
+          <w:sz w:val="24"/>
+          <w:szCs w:val="24"/>
+        </w:rPr>
+        <w:t xml:space="preserve"> </w:t>
+      </w:r>
+      <w:proofErr w:type="spellStart"/>
+      <w:r>
+        <w:rPr>
+          <w:i/>
+          <w:noProof w:val="0"/>
+          <w:sz w:val="24"/>
+          <w:szCs w:val="24"/>
+        </w:rPr>
+        <w:t>Киров</w:t>
+      </w:r>
+      <w:proofErr w:type="spellEnd"/>
     </w:p>
     <w:p>
       <w:pPr>
@@ -245,6 +495,7 @@
         <w:jc w:val="left"/>
         <w:rPr>
           <w:i/>
+          <w:noProof w:val="0"/>
           <w:sz w:val="24"/>
           <w:szCs w:val="24"/>
         </w:rPr>
@@ -252,6 +503,7 @@
       <w:r>
         <w:rPr>
           <w:i/>
+          <w:noProof w:val="0"/>
           <w:sz w:val="24"/>
           <w:szCs w:val="24"/>
         </w:rPr>
@@ -260,11 +512,65 @@
       <w:r>
         <w:rPr>
           <w:i/>
-          <w:sz w:val="24"/>
-          <w:szCs w:val="24"/>
-        </w:rPr>
-        <w:t xml:space="preserve"> loderunner - Никола Богомиров</w:t>
-      </w:r>
+          <w:noProof w:val="0"/>
+          <w:sz w:val="24"/>
+          <w:szCs w:val="24"/>
+        </w:rPr>
+        <w:t xml:space="preserve"> </w:t>
+      </w:r>
+      <w:proofErr w:type="spellStart"/>
+      <w:proofErr w:type="gramStart"/>
+      <w:r>
+        <w:rPr>
+          <w:i/>
+          <w:noProof w:val="0"/>
+          <w:sz w:val="24"/>
+          <w:szCs w:val="24"/>
+        </w:rPr>
+        <w:t>loderunner</w:t>
+      </w:r>
+      <w:proofErr w:type="spellEnd"/>
+      <w:proofErr w:type="gramEnd"/>
+      <w:r>
+        <w:rPr>
+          <w:i/>
+          <w:noProof w:val="0"/>
+          <w:sz w:val="24"/>
+          <w:szCs w:val="24"/>
+        </w:rPr>
+        <w:t xml:space="preserve"> - </w:t>
+      </w:r>
+      <w:proofErr w:type="spellStart"/>
+      <w:r>
+        <w:rPr>
+          <w:i/>
+          <w:noProof w:val="0"/>
+          <w:sz w:val="24"/>
+          <w:szCs w:val="24"/>
+        </w:rPr>
+        <w:t>Никола</w:t>
+      </w:r>
+      <w:proofErr w:type="spellEnd"/>
+      <w:r>
+        <w:rPr>
+          <w:i/>
+          <w:noProof w:val="0"/>
+          <w:sz w:val="24"/>
+          <w:szCs w:val="24"/>
+        </w:rPr>
+        <w:t xml:space="preserve"> </w:t>
+      </w:r>
+      <w:proofErr w:type="spellStart"/>
+      <w:r>
+        <w:rPr>
+          <w:i/>
+          <w:noProof w:val="0"/>
+          <w:sz w:val="24"/>
+          <w:szCs w:val="24"/>
+        </w:rPr>
+        <w:t>Богомиров</w:t>
+      </w:r>
+      <w:proofErr w:type="spellEnd"/>
     </w:p>
     <w:p>
       <w:pPr>
@@ -277,6 +583,7 @@
         <w:jc w:val="left"/>
         <w:rPr>
           <w:i/>
+          <w:noProof w:val="0"/>
           <w:sz w:val="24"/>
           <w:szCs w:val="24"/>
         </w:rPr>
@@ -284,6 +591,7 @@
       <w:r>
         <w:rPr>
           <w:i/>
+          <w:noProof w:val="0"/>
           <w:sz w:val="24"/>
           <w:szCs w:val="24"/>
         </w:rPr>
@@ -292,11 +600,65 @@
       <w:r>
         <w:rPr>
           <w:i/>
-          <w:sz w:val="24"/>
-          <w:szCs w:val="24"/>
-        </w:rPr>
-        <w:t xml:space="preserve"> nikistefanov - Николай Стефанов</w:t>
-      </w:r>
+          <w:noProof w:val="0"/>
+          <w:sz w:val="24"/>
+          <w:szCs w:val="24"/>
+        </w:rPr>
+        <w:t xml:space="preserve"> </w:t>
+      </w:r>
+      <w:proofErr w:type="spellStart"/>
+      <w:proofErr w:type="gramStart"/>
+      <w:r>
+        <w:rPr>
+          <w:i/>
+          <w:noProof w:val="0"/>
+          <w:sz w:val="24"/>
+          <w:szCs w:val="24"/>
+        </w:rPr>
+        <w:t>nikistefanov</w:t>
+      </w:r>
+      <w:proofErr w:type="spellEnd"/>
+      <w:proofErr w:type="gramEnd"/>
+      <w:r>
+        <w:rPr>
+          <w:i/>
+          <w:noProof w:val="0"/>
+          <w:sz w:val="24"/>
+          <w:szCs w:val="24"/>
+        </w:rPr>
+        <w:t xml:space="preserve"> - </w:t>
+      </w:r>
+      <w:proofErr w:type="spellStart"/>
+      <w:r>
+        <w:rPr>
+          <w:i/>
+          <w:noProof w:val="0"/>
+          <w:sz w:val="24"/>
+          <w:szCs w:val="24"/>
+        </w:rPr>
+        <w:t>Николай</w:t>
+      </w:r>
+      <w:proofErr w:type="spellEnd"/>
+      <w:r>
+        <w:rPr>
+          <w:i/>
+          <w:noProof w:val="0"/>
+          <w:sz w:val="24"/>
+          <w:szCs w:val="24"/>
+        </w:rPr>
+        <w:t xml:space="preserve"> </w:t>
+      </w:r>
+      <w:proofErr w:type="spellStart"/>
+      <w:r>
+        <w:rPr>
+          <w:i/>
+          <w:noProof w:val="0"/>
+          <w:sz w:val="24"/>
+          <w:szCs w:val="24"/>
+        </w:rPr>
+        <w:t>Стефанов</w:t>
+      </w:r>
+      <w:proofErr w:type="spellEnd"/>
     </w:p>
     <w:p>
       <w:pPr>
@@ -309,6 +671,7 @@
         <w:jc w:val="left"/>
         <w:rPr>
           <w:i/>
+          <w:noProof w:val="0"/>
           <w:sz w:val="24"/>
           <w:szCs w:val="24"/>
         </w:rPr>
@@ -316,11 +679,63 @@
       <w:r>
         <w:rPr>
           <w:i/>
-          <w:sz w:val="24"/>
-          <w:szCs w:val="24"/>
-        </w:rPr>
-        <w:t>7) messenger - Михаил Петров</w:t>
-      </w:r>
+          <w:noProof w:val="0"/>
+          <w:sz w:val="24"/>
+          <w:szCs w:val="24"/>
+        </w:rPr>
+        <w:t xml:space="preserve">7) </w:t>
+      </w:r>
+      <w:proofErr w:type="gramStart"/>
+      <w:r>
+        <w:rPr>
+          <w:i/>
+          <w:noProof w:val="0"/>
+          <w:sz w:val="24"/>
+          <w:szCs w:val="24"/>
+        </w:rPr>
+        <w:t>messenger</w:t>
+      </w:r>
+      <w:proofErr w:type="gramEnd"/>
+      <w:r>
+        <w:rPr>
+          <w:i/>
+          <w:noProof w:val="0"/>
+          <w:sz w:val="24"/>
+          <w:szCs w:val="24"/>
+        </w:rPr>
+        <w:t xml:space="preserve"> - </w:t>
+      </w:r>
+      <w:proofErr w:type="spellStart"/>
+      <w:r>
+        <w:rPr>
+          <w:i/>
+          <w:noProof w:val="0"/>
+          <w:sz w:val="24"/>
+          <w:szCs w:val="24"/>
+        </w:rPr>
+        <w:t>Михаил</w:t>
+      </w:r>
+      <w:proofErr w:type="spellEnd"/>
+      <w:r>
+        <w:rPr>
+          <w:i/>
+          <w:noProof w:val="0"/>
+          <w:sz w:val="24"/>
+          <w:szCs w:val="24"/>
+        </w:rPr>
+        <w:t xml:space="preserve"> </w:t>
+      </w:r>
+      <w:proofErr w:type="spellStart"/>
+      <w:r>
+        <w:rPr>
+          <w:i/>
+          <w:noProof w:val="0"/>
+          <w:sz w:val="24"/>
+          <w:szCs w:val="24"/>
+        </w:rPr>
+        <w:t>Петров</w:t>
+      </w:r>
+      <w:proofErr w:type="spellEnd"/>
     </w:p>
     <w:p>
       <w:pPr>
@@ -333,6 +748,7 @@
         <w:jc w:val="left"/>
         <w:rPr>
           <w:i/>
+          <w:noProof w:val="0"/>
           <w:sz w:val="24"/>
           <w:szCs w:val="24"/>
         </w:rPr>
@@ -340,11 +756,63 @@
       <w:r>
         <w:rPr>
           <w:i/>
-          <w:sz w:val="24"/>
-          <w:szCs w:val="24"/>
-        </w:rPr>
-        <w:t>8) D.Yanis - Димитър Янис</w:t>
-      </w:r>
+          <w:noProof w:val="0"/>
+          <w:sz w:val="24"/>
+          <w:szCs w:val="24"/>
+        </w:rPr>
+        <w:t xml:space="preserve">8) </w:t>
+      </w:r>
+      <w:proofErr w:type="spellStart"/>
+      <w:r>
+        <w:rPr>
+          <w:i/>
+          <w:noProof w:val="0"/>
+          <w:sz w:val="24"/>
+          <w:szCs w:val="24"/>
+        </w:rPr>
+        <w:t>D.Yanis</w:t>
+      </w:r>
+      <w:proofErr w:type="spellEnd"/>
+      <w:r>
+        <w:rPr>
+          <w:i/>
+          <w:noProof w:val="0"/>
+          <w:sz w:val="24"/>
+          <w:szCs w:val="24"/>
+        </w:rPr>
+        <w:t xml:space="preserve"> - </w:t>
+      </w:r>
+      <w:proofErr w:type="spellStart"/>
+      <w:r>
+        <w:rPr>
+          <w:i/>
+          <w:noProof w:val="0"/>
+          <w:sz w:val="24"/>
+          <w:szCs w:val="24"/>
+        </w:rPr>
+        <w:t>Димитър</w:t>
+      </w:r>
+      <w:proofErr w:type="spellEnd"/>
+      <w:r>
+        <w:rPr>
+          <w:i/>
+          <w:noProof w:val="0"/>
+          <w:sz w:val="24"/>
+          <w:szCs w:val="24"/>
+        </w:rPr>
+        <w:t xml:space="preserve"> </w:t>
+      </w:r>
+      <w:proofErr w:type="spellStart"/>
+      <w:r>
+        <w:rPr>
+          <w:i/>
+          <w:noProof w:val="0"/>
+          <w:sz w:val="24"/>
+          <w:szCs w:val="24"/>
+        </w:rPr>
+        <w:t>Янис</w:t>
+      </w:r>
+      <w:proofErr w:type="spellEnd"/>
     </w:p>
     <w:p>
       <w:pPr>
@@ -356,10 +824,225 @@
         <w:ind w:left="720"/>
         <w:jc w:val="left"/>
         <w:rPr>
-          <w:sz w:val="24"/>
-          <w:szCs w:val="24"/>
-        </w:rPr>
-      </w:pPr>
+          <w:noProof w:val="0"/>
+          <w:sz w:val="24"/>
+          <w:szCs w:val="24"/>
+        </w:rPr>
+      </w:pPr>
+    </w:p>
+    <w:p>
+      <w:pPr>
+        <w:pStyle w:val="ListParagraph"/>
+        <w:numPr>
+          <w:ilvl w:val="0"/>
+          <w:numId w:val="0"/>
+        </w:numPr>
+        <w:ind w:left="720"/>
+        <w:rPr>
+          <w:noProof w:val="0"/>
+          <w:color w:val="000000" w:themeColor="text1"/>
+          <w:sz w:val="24"/>
+          <w:szCs w:val="24"/>
+        </w:rPr>
+      </w:pPr>
+      <w:r>
+        <w:rPr>
+          <w:noProof w:val="0"/>
+          <w:color w:val="6B9D30"/>
+          <w:sz w:val="24"/>
+          <w:szCs w:val="24"/>
+        </w:rPr>
+        <w:t>Program description</w:t>
+      </w:r>
+      <w:r>
+        <w:rPr>
+          <w:noProof w:val="0"/>
+          <w:color w:val="6B9D30"/>
+          <w:sz w:val="24"/>
+          <w:szCs w:val="24"/>
+        </w:rPr>
+        <w:t xml:space="preserve">: </w:t>
+      </w:r>
+      <w:r>
+        <w:rPr>
+          <w:noProof w:val="0"/>
+          <w:color w:val="6B9D30"/>
+          <w:sz w:val="24"/>
+          <w:szCs w:val="24"/>
+        </w:rPr>
+        <w:t xml:space="preserve"> </w:t>
+      </w:r>
+      <w:r>
+        <w:rPr>
+          <w:noProof w:val="0"/>
+          <w:color w:val="000000" w:themeColor="text1"/>
+          <w:sz w:val="24"/>
+          <w:szCs w:val="24"/>
+        </w:rPr>
+        <w:t xml:space="preserve">Product deliverable is </w:t>
+      </w:r>
+      <w:r>
+        <w:rPr>
+          <w:noProof w:val="0"/>
+          <w:color w:val="000000" w:themeColor="text1"/>
+          <w:sz w:val="24"/>
+          <w:szCs w:val="24"/>
+        </w:rPr>
+        <w:t>an impl</w:t>
+      </w:r>
+      <w:r>
+        <w:rPr>
+          <w:noProof w:val="0"/>
+          <w:color w:val="000000" w:themeColor="text1"/>
+          <w:sz w:val="24"/>
+          <w:szCs w:val="24"/>
+        </w:rPr>
+        <w:t>e</w:t>
+      </w:r>
+      <w:r>
+        <w:rPr>
+          <w:noProof w:val="0"/>
+          <w:color w:val="000000" w:themeColor="text1"/>
+          <w:sz w:val="24"/>
+          <w:szCs w:val="24"/>
+        </w:rPr>
+        <w:t>mented</w:t>
+      </w:r>
+      <w:r>
+        <w:rPr>
+          <w:noProof w:val="0"/>
+          <w:color w:val="000000" w:themeColor="text1"/>
+          <w:sz w:val="24"/>
+          <w:szCs w:val="24"/>
+        </w:rPr>
+        <w:t xml:space="preserve"> logic and</w:t>
+      </w:r>
+      <w:r>
+        <w:rPr>
+          <w:noProof w:val="0"/>
+          <w:color w:val="000000" w:themeColor="text1"/>
+          <w:sz w:val="24"/>
+          <w:szCs w:val="24"/>
+        </w:rPr>
+        <w:t xml:space="preserve"> structure of a</w:t>
+      </w:r>
+      <w:r>
+        <w:rPr>
+          <w:noProof w:val="0"/>
+          <w:color w:val="000000" w:themeColor="text1"/>
+          <w:sz w:val="24"/>
+          <w:szCs w:val="24"/>
+        </w:rPr>
+        <w:t>n online</w:t>
+      </w:r>
+      <w:r>
+        <w:rPr>
+          <w:noProof w:val="0"/>
+          <w:color w:val="000000" w:themeColor="text1"/>
+          <w:sz w:val="24"/>
+          <w:szCs w:val="24"/>
+        </w:rPr>
+        <w:t xml:space="preserve"> Library API</w:t>
+      </w:r>
+      <w:r>
+        <w:rPr>
+          <w:noProof w:val="0"/>
+          <w:color w:val="000000" w:themeColor="text1"/>
+          <w:sz w:val="24"/>
+          <w:szCs w:val="24"/>
+        </w:rPr>
+        <w:t>,</w:t>
+      </w:r>
+      <w:r>
+        <w:rPr>
+          <w:noProof w:val="0"/>
+          <w:color w:val="000000" w:themeColor="text1"/>
+          <w:sz w:val="24"/>
+          <w:szCs w:val="24"/>
+        </w:rPr>
+        <w:t xml:space="preserve"> </w:t>
+      </w:r>
+      <w:r>
+        <w:rPr>
+          <w:noProof w:val="0"/>
+          <w:color w:val="000000" w:themeColor="text1"/>
+          <w:sz w:val="24"/>
+          <w:szCs w:val="24"/>
+        </w:rPr>
+        <w:t>allowing users to read and comment on books, newspapers and magaz</w:t>
+      </w:r>
+      <w:r>
+        <w:rPr>
+          <w:noProof w:val="0"/>
+          <w:color w:val="000000" w:themeColor="text1"/>
+          <w:sz w:val="24"/>
+          <w:szCs w:val="24"/>
+        </w:rPr>
+        <w:t>in</w:t>
+      </w:r>
+      <w:r>
+        <w:rPr>
+          <w:noProof w:val="0"/>
+          <w:color w:val="000000" w:themeColor="text1"/>
+          <w:sz w:val="24"/>
+          <w:szCs w:val="24"/>
+        </w:rPr>
+        <w:t xml:space="preserve">es that are present in the </w:t>
+      </w:r>
+      <w:r>
+        <w:rPr>
+          <w:noProof w:val="0"/>
+          <w:color w:val="000000" w:themeColor="text1"/>
+          <w:sz w:val="24"/>
+          <w:szCs w:val="24"/>
+        </w:rPr>
+        <w:t>L</w:t>
+      </w:r>
+      <w:r>
+        <w:rPr>
+          <w:noProof w:val="0"/>
+          <w:color w:val="000000" w:themeColor="text1"/>
+          <w:sz w:val="24"/>
+          <w:szCs w:val="24"/>
+        </w:rPr>
+        <w:t>ibrary. The delivered product</w:t>
+      </w:r>
+      <w:r>
+        <w:rPr>
+          <w:noProof w:val="0"/>
+          <w:color w:val="000000" w:themeColor="text1"/>
+          <w:sz w:val="24"/>
+          <w:szCs w:val="24"/>
+        </w:rPr>
+        <w:t xml:space="preserve"> implements</w:t>
+      </w:r>
+      <w:r>
+        <w:rPr>
+          <w:noProof w:val="0"/>
+          <w:color w:val="000000" w:themeColor="text1"/>
+          <w:sz w:val="24"/>
+          <w:szCs w:val="24"/>
+        </w:rPr>
+        <w:t xml:space="preserve"> a clean</w:t>
+      </w:r>
+      <w:r>
+        <w:rPr>
+          <w:noProof w:val="0"/>
+          <w:color w:val="000000" w:themeColor="text1"/>
+          <w:sz w:val="24"/>
+          <w:szCs w:val="24"/>
+        </w:rPr>
+        <w:t xml:space="preserve"> UI via WPF</w:t>
+      </w:r>
+      <w:r>
+        <w:rPr>
+          <w:noProof w:val="0"/>
+          <w:color w:val="000000" w:themeColor="text1"/>
+          <w:sz w:val="24"/>
+          <w:szCs w:val="24"/>
+        </w:rPr>
+        <w:t>/XAML.</w:t>
+      </w:r>
     </w:p>
     <w:p>
       <w:pPr>
@@ -371,141 +1054,7 @@
         <w:ind w:left="720"/>
         <w:jc w:val="left"/>
         <w:rPr>
-          <w:sz w:val="24"/>
-          <w:szCs w:val="24"/>
-        </w:rPr>
-      </w:pPr>
-    </w:p>
-    <w:p>
-      <w:pPr>
-        <w:pStyle w:val="ListParagraph"/>
-        <w:numPr>
-          <w:ilvl w:val="0"/>
-          <w:numId w:val="0"/>
-        </w:numPr>
-        <w:ind w:left="720"/>
-        <w:jc w:val="left"/>
-        <w:rPr>
-          <w:color w:val="000000" w:themeColor="text1"/>
-          <w:sz w:val="24"/>
-          <w:szCs w:val="24"/>
-        </w:rPr>
-      </w:pPr>
-      <w:r>
-        <w:rPr>
-          <w:color w:val="00B0F0"/>
-          <w:sz w:val="24"/>
-          <w:szCs w:val="24"/>
-        </w:rPr>
-        <w:t>Program description</w:t>
-      </w:r>
-      <w:r>
-        <w:rPr>
-          <w:color w:val="00B0F0"/>
-          <w:sz w:val="24"/>
-          <w:szCs w:val="24"/>
-        </w:rPr>
-        <w:t xml:space="preserve">: </w:t>
-      </w:r>
-      <w:r>
-        <w:rPr>
-          <w:color w:val="00B0F0"/>
-          <w:sz w:val="24"/>
-          <w:szCs w:val="24"/>
-        </w:rPr>
-        <w:t xml:space="preserve"> </w:t>
-      </w:r>
-      <w:r>
-        <w:rPr>
-          <w:color w:val="000000" w:themeColor="text1"/>
-          <w:sz w:val="24"/>
-          <w:szCs w:val="24"/>
-        </w:rPr>
-        <w:t>Product deliverable is a an implmented</w:t>
-      </w:r>
-      <w:r>
-        <w:rPr>
-          <w:color w:val="000000" w:themeColor="text1"/>
-          <w:sz w:val="24"/>
-          <w:szCs w:val="24"/>
-        </w:rPr>
-        <w:t xml:space="preserve"> logic and</w:t>
-      </w:r>
-      <w:r>
-        <w:rPr>
-          <w:color w:val="000000" w:themeColor="text1"/>
-          <w:sz w:val="24"/>
-          <w:szCs w:val="24"/>
-        </w:rPr>
-        <w:t xml:space="preserve"> structure of a</w:t>
-      </w:r>
-      <w:r>
-        <w:rPr>
-          <w:color w:val="000000" w:themeColor="text1"/>
-          <w:sz w:val="24"/>
-          <w:szCs w:val="24"/>
-        </w:rPr>
-        <w:t>n online</w:t>
-      </w:r>
-      <w:r>
-        <w:rPr>
-          <w:color w:val="000000" w:themeColor="text1"/>
-          <w:sz w:val="24"/>
-          <w:szCs w:val="24"/>
-        </w:rPr>
-        <w:t xml:space="preserve"> Library API </w:t>
-      </w:r>
-      <w:r>
-        <w:rPr>
-          <w:color w:val="000000" w:themeColor="text1"/>
-          <w:sz w:val="24"/>
-          <w:szCs w:val="24"/>
-        </w:rPr>
-        <w:t>allowing users to read and comment on books, newspapers and magazies that are present in the library. The delivered product</w:t>
-      </w:r>
-      <w:r>
-        <w:rPr>
-          <w:color w:val="000000" w:themeColor="text1"/>
-          <w:sz w:val="24"/>
-          <w:szCs w:val="24"/>
-        </w:rPr>
-        <w:t xml:space="preserve"> implements</w:t>
-      </w:r>
-      <w:r>
-        <w:rPr>
-          <w:color w:val="000000" w:themeColor="text1"/>
-          <w:sz w:val="24"/>
-          <w:szCs w:val="24"/>
-        </w:rPr>
-        <w:t xml:space="preserve"> a clean</w:t>
-      </w:r>
-      <w:r>
-        <w:rPr>
-          <w:color w:val="000000" w:themeColor="text1"/>
-          <w:sz w:val="24"/>
-          <w:szCs w:val="24"/>
-        </w:rPr>
-        <w:t xml:space="preserve"> UI via WPF</w:t>
-      </w:r>
-      <w:r>
-        <w:rPr>
-          <w:color w:val="000000" w:themeColor="text1"/>
-          <w:sz w:val="24"/>
-          <w:szCs w:val="24"/>
-        </w:rPr>
-        <w:t>/XAML.</w:t>
-      </w:r>
-    </w:p>
-    <w:p>
-      <w:pPr>
-        <w:pStyle w:val="ListParagraph"/>
-        <w:numPr>
-          <w:ilvl w:val="0"/>
-          <w:numId w:val="0"/>
-        </w:numPr>
-        <w:ind w:left="720"/>
-        <w:jc w:val="left"/>
-        <w:rPr>
+          <w:noProof w:val="0"/>
           <w:sz w:val="24"/>
           <w:szCs w:val="24"/>
         </w:rPr>
@@ -520,22 +1069,43 @@
         </w:numPr>
         <w:jc w:val="left"/>
         <w:rPr>
-          <w:sz w:val="24"/>
-          <w:szCs w:val="24"/>
-        </w:rPr>
-      </w:pPr>
-      <w:r>
-        <w:rPr>
-          <w:color w:val="00B0F0"/>
-          <w:sz w:val="24"/>
-          <w:szCs w:val="24"/>
-        </w:rPr>
-        <w:t xml:space="preserve">RepositoryLocation: </w:t>
+          <w:noProof w:val="0"/>
+          <w:sz w:val="24"/>
+          <w:szCs w:val="24"/>
+        </w:rPr>
+      </w:pPr>
+      <w:r>
+        <w:rPr>
+          <w:noProof w:val="0"/>
+          <w:color w:val="6B9D30"/>
+          <w:sz w:val="24"/>
+          <w:szCs w:val="24"/>
+        </w:rPr>
+        <w:t>Repository</w:t>
+      </w:r>
+      <w:r>
+        <w:rPr>
+          <w:noProof w:val="0"/>
+          <w:color w:val="6B9D30"/>
+          <w:sz w:val="24"/>
+          <w:szCs w:val="24"/>
+        </w:rPr>
+        <w:t xml:space="preserve"> </w:t>
+      </w:r>
+      <w:r>
+        <w:rPr>
+          <w:noProof w:val="0"/>
+          <w:color w:val="6B9D30"/>
+          <w:sz w:val="24"/>
+          <w:szCs w:val="24"/>
+        </w:rPr>
+        <w:t xml:space="preserve">Location: </w:t>
       </w:r>
       <w:hyperlink r:id="rId8" w:history="1">
         <w:r>
           <w:rPr>
             <w:rStyle w:val="Hyperlink"/>
+            <w:noProof w:val="0"/>
             <w:sz w:val="24"/>
             <w:szCs w:val="24"/>
           </w:rPr>
@@ -553,16 +1123,34 @@
         <w:ind w:left="720"/>
         <w:jc w:val="left"/>
         <w:rPr>
-          <w:sz w:val="24"/>
-          <w:szCs w:val="24"/>
-        </w:rPr>
-      </w:pPr>
-      <w:r>
-        <w:rPr>
-          <w:sz w:val="24"/>
-          <w:szCs w:val="24"/>
-        </w:rPr>
-        <w:t>All code under MIT licence.</w:t>
+          <w:noProof w:val="0"/>
+          <w:sz w:val="24"/>
+          <w:szCs w:val="24"/>
+        </w:rPr>
+      </w:pPr>
+      <w:r>
+        <w:rPr>
+          <w:noProof w:val="0"/>
+          <w:sz w:val="24"/>
+          <w:szCs w:val="24"/>
+        </w:rPr>
+        <w:t>All code under MIT licen</w:t>
+      </w:r>
+      <w:r>
+        <w:rPr>
+          <w:noProof w:val="0"/>
+          <w:sz w:val="24"/>
+          <w:szCs w:val="24"/>
+        </w:rPr>
+        <w:t>s</w:t>
+      </w:r>
+      <w:r>
+        <w:rPr>
+          <w:noProof w:val="0"/>
+          <w:sz w:val="24"/>
+          <w:szCs w:val="24"/>
+        </w:rPr>
+        <w:t>e.</w:t>
       </w:r>
     </w:p>
     <w:p>
@@ -575,6 +1163,7 @@
         <w:ind w:left="720"/>
         <w:jc w:val="left"/>
         <w:rPr>
+          <w:noProof w:val="0"/>
           <w:sz w:val="24"/>
           <w:szCs w:val="24"/>
         </w:rPr>
@@ -587,27 +1176,39 @@
           <w:ilvl w:val="0"/>
           <w:numId w:val="29"/>
         </w:numPr>
-        <w:jc w:val="left"/>
-        <w:rPr>
-          <w:rFonts w:cstheme="minorHAnsi"/>
-          <w:color w:val="000000" w:themeColor="text1"/>
-          <w:sz w:val="24"/>
-          <w:szCs w:val="24"/>
-        </w:rPr>
-      </w:pPr>
-      <w:r>
-        <w:rPr>
-          <w:rFonts w:cstheme="minorHAnsi"/>
-          <w:color w:val="00B0F0"/>
-          <w:sz w:val="24"/>
-          <w:szCs w:val="24"/>
-        </w:rPr>
-        <w:t>Highlevel description</w:t>
-      </w:r>
-      <w:r>
-        <w:rPr>
-          <w:rFonts w:cstheme="minorHAnsi"/>
-          <w:color w:val="00B0F0"/>
+        <w:rPr>
+          <w:rFonts w:cstheme="minorHAnsi"/>
+          <w:noProof w:val="0"/>
+          <w:color w:val="000000" w:themeColor="text1"/>
+          <w:sz w:val="24"/>
+          <w:szCs w:val="24"/>
+        </w:rPr>
+      </w:pPr>
+      <w:r>
+        <w:rPr>
+          <w:rFonts w:cstheme="minorHAnsi"/>
+          <w:noProof w:val="0"/>
+          <w:color w:val="6B9D30"/>
+          <w:sz w:val="24"/>
+          <w:szCs w:val="24"/>
+        </w:rPr>
+        <w:t>D</w:t>
+      </w:r>
+      <w:r>
+        <w:rPr>
+          <w:rFonts w:cstheme="minorHAnsi"/>
+          <w:noProof w:val="0"/>
+          <w:color w:val="6B9D30"/>
+          <w:sz w:val="24"/>
+          <w:szCs w:val="24"/>
+        </w:rPr>
+        <w:t>escription</w:t>
+      </w:r>
+      <w:r>
+        <w:rPr>
+          <w:rFonts w:cstheme="minorHAnsi"/>
+          <w:noProof w:val="0"/>
+          <w:color w:val="6B9D30"/>
           <w:sz w:val="24"/>
           <w:szCs w:val="24"/>
         </w:rPr>
@@ -616,6 +1217,7 @@
       <w:r>
         <w:rPr>
           <w:rFonts w:cstheme="minorHAnsi"/>
+          <w:noProof w:val="0"/>
           <w:sz w:val="24"/>
           <w:szCs w:val="24"/>
         </w:rPr>
@@ -624,6 +1226,7 @@
       <w:r>
         <w:rPr>
           <w:rFonts w:cstheme="minorHAnsi"/>
+          <w:noProof w:val="0"/>
           <w:sz w:val="24"/>
           <w:szCs w:val="24"/>
         </w:rPr>
@@ -632,56 +1235,101 @@
       <w:r>
         <w:rPr>
           <w:rFonts w:cstheme="minorHAnsi"/>
-          <w:sz w:val="24"/>
-          <w:szCs w:val="24"/>
-        </w:rPr>
-        <w:t>Factory</w:t>
-      </w:r>
-      <w:r>
-        <w:rPr>
-          <w:rFonts w:cstheme="minorHAnsi"/>
-          <w:sz w:val="24"/>
-          <w:szCs w:val="24"/>
-        </w:rPr>
-        <w:t xml:space="preserve"> method pattern as a creational pattern.</w:t>
-      </w:r>
-      <w:r>
-        <w:rPr>
-          <w:rFonts w:cstheme="minorHAnsi"/>
-          <w:sz w:val="24"/>
-          <w:szCs w:val="24"/>
-        </w:rPr>
-        <w:t xml:space="preserve"> An additional design patter is Singleton.</w:t>
-      </w:r>
-      <w:r>
-        <w:rPr>
-          <w:rFonts w:cstheme="minorHAnsi"/>
-          <w:sz w:val="24"/>
-          <w:szCs w:val="24"/>
-        </w:rPr>
-        <w:t xml:space="preserve"> The common interfaces implemented in </w:t>
-      </w:r>
-      <w:r>
-        <w:rPr>
-          <w:rFonts w:cstheme="minorHAnsi"/>
-          <w:sz w:val="24"/>
-          <w:szCs w:val="24"/>
-        </w:rPr>
-        <w:t xml:space="preserve">the factory </w:t>
-      </w:r>
-      <w:r>
-        <w:rPr>
-          <w:rFonts w:cstheme="minorHAnsi"/>
+          <w:noProof w:val="0"/>
+          <w:sz w:val="24"/>
+          <w:szCs w:val="24"/>
+        </w:rPr>
+        <w:t>Simple Factory</w:t>
+      </w:r>
+      <w:r>
+        <w:rPr>
+          <w:rFonts w:cstheme="minorHAnsi"/>
+          <w:noProof w:val="0"/>
+          <w:sz w:val="24"/>
+          <w:szCs w:val="24"/>
+        </w:rPr>
+        <w:t xml:space="preserve"> </w:t>
+      </w:r>
+      <w:r>
+        <w:rPr>
+          <w:rFonts w:cstheme="minorHAnsi"/>
+          <w:noProof w:val="0"/>
+          <w:sz w:val="24"/>
+          <w:szCs w:val="24"/>
+        </w:rPr>
+        <w:t xml:space="preserve">design </w:t>
+      </w:r>
+      <w:r>
+        <w:rPr>
+          <w:rFonts w:cstheme="minorHAnsi"/>
+          <w:noProof w:val="0"/>
+          <w:sz w:val="24"/>
+          <w:szCs w:val="24"/>
+        </w:rPr>
+        <w:t>pattern as a creational pattern</w:t>
+      </w:r>
+      <w:r>
+        <w:rPr>
+          <w:rFonts w:cstheme="minorHAnsi"/>
+          <w:noProof w:val="0"/>
+          <w:sz w:val="24"/>
+          <w:szCs w:val="24"/>
+        </w:rPr>
+        <w:t xml:space="preserve"> of all objects in the Library</w:t>
+      </w:r>
+      <w:r>
+        <w:rPr>
+          <w:rFonts w:cstheme="minorHAnsi"/>
+          <w:noProof w:val="0"/>
+          <w:sz w:val="24"/>
+          <w:szCs w:val="24"/>
+        </w:rPr>
+        <w:t>.</w:t>
+      </w:r>
+      <w:r>
+        <w:rPr>
+          <w:rFonts w:cstheme="minorHAnsi"/>
+          <w:noProof w:val="0"/>
+          <w:sz w:val="24"/>
+          <w:szCs w:val="24"/>
+        </w:rPr>
+        <w:t xml:space="preserve"> This design pattern separates the logic of creating objects from the business logic of the App.</w:t>
+      </w:r>
+      <w:r>
+        <w:rPr>
+          <w:rFonts w:cstheme="minorHAnsi"/>
+          <w:noProof w:val="0"/>
+          <w:sz w:val="24"/>
+          <w:szCs w:val="24"/>
+        </w:rPr>
+        <w:t xml:space="preserve"> </w:t>
+      </w:r>
+      <w:r>
+        <w:rPr>
+          <w:rFonts w:cstheme="minorHAnsi"/>
+          <w:noProof w:val="0"/>
+          <w:sz w:val="24"/>
+          <w:szCs w:val="24"/>
+        </w:rPr>
+        <w:t xml:space="preserve">The two factories - </w:t>
+      </w:r>
+      <w:proofErr w:type="spellStart"/>
+      <w:r>
+        <w:rPr>
+          <w:rFonts w:cstheme="minorHAnsi"/>
+          <w:noProof w:val="0"/>
           <w:color w:val="2B91AF"/>
           <w:sz w:val="24"/>
           <w:szCs w:val="24"/>
           <w:highlight w:val="white"/>
         </w:rPr>
-        <w:t>IProfilesFactory</w:t>
-      </w:r>
-      <w:r>
-        <w:rPr>
-          <w:rFonts w:cstheme="minorHAnsi"/>
+        <w:t>ProfilesFactory</w:t>
+      </w:r>
+      <w:proofErr w:type="spellEnd"/>
+      <w:r>
+        <w:rPr>
+          <w:rFonts w:cstheme="minorHAnsi"/>
+          <w:noProof w:val="0"/>
           <w:color w:val="2B91AF"/>
           <w:sz w:val="24"/>
           <w:szCs w:val="24"/>
@@ -691,640 +1339,150 @@
       <w:r>
         <w:rPr>
           <w:rFonts w:cstheme="minorHAnsi"/>
+          <w:noProof w:val="0"/>
           <w:color w:val="000000" w:themeColor="text1"/>
           <w:sz w:val="24"/>
           <w:szCs w:val="24"/>
         </w:rPr>
         <w:t xml:space="preserve">and </w:t>
       </w:r>
-      <w:r>
-        <w:rPr>
-          <w:rFonts w:cstheme="minorHAnsi"/>
+      <w:proofErr w:type="spellStart"/>
+      <w:r>
+        <w:rPr>
+          <w:rFonts w:cstheme="minorHAnsi"/>
+          <w:noProof w:val="0"/>
           <w:color w:val="2B91AF"/>
           <w:sz w:val="24"/>
           <w:szCs w:val="24"/>
           <w:highlight w:val="white"/>
         </w:rPr>
-        <w:t>IReadableItemsFactory</w:t>
-      </w:r>
-      <w:r>
-        <w:rPr>
-          <w:rFonts w:cstheme="minorHAnsi"/>
+        <w:t>ReadableItemsFactory</w:t>
+      </w:r>
+      <w:proofErr w:type="spellEnd"/>
+      <w:r>
+        <w:rPr>
+          <w:rFonts w:cstheme="minorHAnsi"/>
+          <w:noProof w:val="0"/>
           <w:color w:val="2B91AF"/>
           <w:sz w:val="24"/>
           <w:szCs w:val="24"/>
         </w:rPr>
+        <w:t>,</w:t>
+      </w:r>
+      <w:r>
+        <w:rPr>
+          <w:rFonts w:cstheme="minorHAnsi"/>
+          <w:noProof w:val="0"/>
+          <w:sz w:val="24"/>
+          <w:szCs w:val="24"/>
+        </w:rPr>
+        <w:t xml:space="preserve"> work with interfaces as return types for maximal level of abstraction.</w:t>
+      </w:r>
+      <w:r>
+        <w:rPr>
+          <w:rFonts w:cstheme="minorHAnsi"/>
+          <w:noProof w:val="0"/>
+          <w:sz w:val="24"/>
+          <w:szCs w:val="24"/>
+        </w:rPr>
         <w:t xml:space="preserve"> </w:t>
       </w:r>
       <w:r>
         <w:rPr>
           <w:rFonts w:cstheme="minorHAnsi"/>
-          <w:color w:val="000000" w:themeColor="text1"/>
-          <w:sz w:val="24"/>
-          <w:szCs w:val="24"/>
-        </w:rPr>
-        <w:t xml:space="preserve">require implementation of </w:t>
-      </w:r>
-      <w:r>
-        <w:rPr>
-          <w:rFonts w:cstheme="minorHAnsi"/>
-          <w:color w:val="2B91AF"/>
-          <w:sz w:val="24"/>
-          <w:szCs w:val="24"/>
-          <w:highlight w:val="white"/>
-        </w:rPr>
-        <w:t>IProfile</w:t>
-      </w:r>
-      <w:r>
-        <w:rPr>
-          <w:rFonts w:cstheme="minorHAnsi"/>
-          <w:color w:val="2B91AF"/>
+          <w:noProof w:val="0"/>
+          <w:sz w:val="24"/>
+          <w:szCs w:val="24"/>
+        </w:rPr>
+        <w:t>An additional design patter is Singleton</w:t>
+      </w:r>
+      <w:r>
+        <w:rPr>
+          <w:rFonts w:cstheme="minorHAnsi"/>
+          <w:noProof w:val="0"/>
+          <w:sz w:val="24"/>
+          <w:szCs w:val="24"/>
+        </w:rPr>
+        <w:t xml:space="preserve"> (which is the Library itself)</w:t>
+      </w:r>
+      <w:r>
+        <w:rPr>
+          <w:rFonts w:cstheme="minorHAnsi"/>
+          <w:noProof w:val="0"/>
+          <w:sz w:val="24"/>
+          <w:szCs w:val="24"/>
+        </w:rPr>
+        <w:t>.</w:t>
+      </w:r>
+      <w:r>
+        <w:rPr>
+          <w:rFonts w:cstheme="minorHAnsi"/>
+          <w:noProof w:val="0"/>
           <w:sz w:val="24"/>
           <w:szCs w:val="24"/>
         </w:rPr>
         <w:t xml:space="preserve"> </w:t>
       </w:r>
-      <w:r>
-        <w:rPr>
-          <w:rFonts w:cstheme="minorHAnsi"/>
-          <w:color w:val="000000" w:themeColor="text1"/>
-          <w:sz w:val="24"/>
-          <w:szCs w:val="24"/>
-        </w:rPr>
-        <w:t xml:space="preserve">and </w:t>
-      </w:r>
-      <w:r>
-        <w:rPr>
-          <w:rFonts w:cstheme="minorHAnsi"/>
-          <w:color w:val="2B91AF"/>
-          <w:sz w:val="24"/>
-          <w:szCs w:val="24"/>
-          <w:highlight w:val="white"/>
-        </w:rPr>
-        <w:t>IReadable</w:t>
-      </w:r>
-      <w:r>
-        <w:rPr>
-          <w:rFonts w:cstheme="minorHAnsi"/>
-          <w:color w:val="2B91AF"/>
-          <w:sz w:val="24"/>
-          <w:szCs w:val="24"/>
-        </w:rPr>
-        <w:t xml:space="preserve"> </w:t>
-      </w:r>
-      <w:r>
-        <w:rPr>
-          <w:rFonts w:cstheme="minorHAnsi"/>
-          <w:color w:val="000000" w:themeColor="text1"/>
-          <w:sz w:val="24"/>
-          <w:szCs w:val="24"/>
-        </w:rPr>
-        <w:t>interfaces res</w:t>
-      </w:r>
-      <w:r>
-        <w:rPr>
-          <w:rFonts w:cstheme="minorHAnsi"/>
-          <w:color w:val="000000" w:themeColor="text1"/>
-          <w:sz w:val="24"/>
-          <w:szCs w:val="24"/>
-        </w:rPr>
-        <w:t>p</w:t>
-      </w:r>
-      <w:r>
-        <w:rPr>
-          <w:rFonts w:cstheme="minorHAnsi"/>
-          <w:color w:val="000000" w:themeColor="text1"/>
-          <w:sz w:val="24"/>
-          <w:szCs w:val="24"/>
-        </w:rPr>
-        <w:t>e</w:t>
-      </w:r>
-      <w:r>
-        <w:rPr>
-          <w:rFonts w:cstheme="minorHAnsi"/>
-          <w:color w:val="000000" w:themeColor="text1"/>
-          <w:sz w:val="24"/>
-          <w:szCs w:val="24"/>
-        </w:rPr>
-        <w:t>c</w:t>
-      </w:r>
-      <w:r>
-        <w:rPr>
-          <w:rFonts w:cstheme="minorHAnsi"/>
-          <w:color w:val="000000" w:themeColor="text1"/>
-          <w:sz w:val="24"/>
-          <w:szCs w:val="24"/>
-        </w:rPr>
-        <w:t xml:space="preserve">tively. The Profile class implements the </w:t>
-      </w:r>
-      <w:r>
-        <w:rPr>
-          <w:rFonts w:cstheme="minorHAnsi"/>
-          <w:color w:val="2B91AF"/>
-          <w:sz w:val="24"/>
-          <w:szCs w:val="24"/>
-          <w:highlight w:val="white"/>
-        </w:rPr>
-        <w:t>IProfile</w:t>
-      </w:r>
-      <w:r>
-        <w:rPr>
-          <w:rFonts w:cstheme="minorHAnsi"/>
-          <w:color w:val="2B91AF"/>
-          <w:sz w:val="24"/>
-          <w:szCs w:val="24"/>
-        </w:rPr>
-        <w:t xml:space="preserve"> </w:t>
-      </w:r>
-      <w:r>
-        <w:rPr>
-          <w:rFonts w:cstheme="minorHAnsi"/>
-          <w:color w:val="000000" w:themeColor="text1"/>
-          <w:sz w:val="24"/>
-          <w:szCs w:val="24"/>
-        </w:rPr>
-        <w:t>interface. This class creates a user with pro</w:t>
-      </w:r>
-      <w:r>
-        <w:rPr>
-          <w:rFonts w:cstheme="minorHAnsi"/>
-          <w:color w:val="000000" w:themeColor="text1"/>
-          <w:sz w:val="24"/>
-          <w:szCs w:val="24"/>
-        </w:rPr>
-        <w:t>p</w:t>
-      </w:r>
-      <w:r>
-        <w:rPr>
-          <w:rFonts w:cstheme="minorHAnsi"/>
-          <w:color w:val="000000" w:themeColor="text1"/>
-          <w:sz w:val="24"/>
-          <w:szCs w:val="24"/>
-        </w:rPr>
-        <w:t>e</w:t>
-      </w:r>
-      <w:r>
-        <w:rPr>
-          <w:rFonts w:cstheme="minorHAnsi"/>
-          <w:color w:val="000000" w:themeColor="text1"/>
-          <w:sz w:val="24"/>
-          <w:szCs w:val="24"/>
-        </w:rPr>
-        <w:t>rties Name, Password and Profile</w:t>
-      </w:r>
-      <w:r>
-        <w:rPr>
-          <w:rFonts w:cstheme="minorHAnsi"/>
-          <w:color w:val="000000" w:themeColor="text1"/>
-          <w:sz w:val="24"/>
-          <w:szCs w:val="24"/>
-        </w:rPr>
-        <w:t xml:space="preserve"> Type. </w:t>
-      </w:r>
-      <w:r>
-        <w:rPr>
-          <w:rFonts w:cstheme="minorHAnsi"/>
-          <w:color w:val="0070C0"/>
-          <w:sz w:val="24"/>
-          <w:szCs w:val="24"/>
-        </w:rPr>
-        <w:t xml:space="preserve">Profile </w:t>
-      </w:r>
-      <w:r>
-        <w:rPr>
-          <w:rFonts w:cstheme="minorHAnsi"/>
-          <w:color w:val="000000" w:themeColor="text1"/>
-          <w:sz w:val="24"/>
-          <w:szCs w:val="24"/>
-        </w:rPr>
-        <w:t xml:space="preserve">class is being inherited by the </w:t>
-      </w:r>
-      <w:r>
-        <w:rPr>
-          <w:rFonts w:cstheme="minorHAnsi"/>
-          <w:color w:val="0070C0"/>
-          <w:sz w:val="24"/>
-          <w:szCs w:val="24"/>
-        </w:rPr>
-        <w:t xml:space="preserve">User </w:t>
-      </w:r>
-      <w:r>
-        <w:rPr>
-          <w:rFonts w:cstheme="minorHAnsi"/>
-          <w:color w:val="000000" w:themeColor="text1"/>
-          <w:sz w:val="24"/>
-          <w:szCs w:val="24"/>
-        </w:rPr>
-        <w:t xml:space="preserve">and </w:t>
-      </w:r>
-      <w:r>
-        <w:rPr>
-          <w:rFonts w:cstheme="minorHAnsi"/>
-          <w:color w:val="0070C0"/>
-          <w:sz w:val="24"/>
-          <w:szCs w:val="24"/>
-        </w:rPr>
-        <w:t xml:space="preserve">Admin </w:t>
-      </w:r>
-      <w:r>
-        <w:rPr>
-          <w:rFonts w:cstheme="minorHAnsi"/>
-          <w:color w:val="000000" w:themeColor="text1"/>
-          <w:sz w:val="24"/>
-          <w:szCs w:val="24"/>
-        </w:rPr>
-        <w:t xml:space="preserve">classes. </w:t>
-      </w:r>
-      <w:r>
-        <w:rPr>
-          <w:rFonts w:cstheme="minorHAnsi"/>
-          <w:color w:val="0070C0"/>
-          <w:sz w:val="24"/>
-          <w:szCs w:val="24"/>
-        </w:rPr>
-        <w:t xml:space="preserve">Moderator </w:t>
-      </w:r>
-      <w:r>
-        <w:rPr>
-          <w:rFonts w:cstheme="minorHAnsi"/>
-          <w:color w:val="000000" w:themeColor="text1"/>
-          <w:sz w:val="24"/>
-          <w:szCs w:val="24"/>
-        </w:rPr>
-        <w:t>a</w:t>
-      </w:r>
-      <w:r>
-        <w:rPr>
-          <w:rFonts w:cstheme="minorHAnsi"/>
-          <w:color w:val="000000" w:themeColor="text1"/>
-          <w:sz w:val="24"/>
-          <w:szCs w:val="24"/>
-        </w:rPr>
-        <w:t xml:space="preserve">nd </w:t>
-      </w:r>
-      <w:r>
-        <w:rPr>
-          <w:rFonts w:cstheme="minorHAnsi"/>
-          <w:color w:val="0070C0"/>
-          <w:sz w:val="24"/>
-          <w:szCs w:val="24"/>
-        </w:rPr>
-        <w:t xml:space="preserve">Regular users </w:t>
-      </w:r>
-      <w:r>
-        <w:rPr>
-          <w:rFonts w:cstheme="minorHAnsi"/>
-          <w:color w:val="000000" w:themeColor="text1"/>
-          <w:sz w:val="24"/>
-          <w:szCs w:val="24"/>
-        </w:rPr>
-        <w:t xml:space="preserve">are treated as subclasses of the User class. All users can keep statistics on their activities in the Library by adding or removing items in their custom lists Wish-to-read-list, currently-reading and read items. </w:t>
-      </w:r>
-      <w:r>
-        <w:rPr>
-          <w:rFonts w:cstheme="minorHAnsi"/>
-          <w:color w:val="000000" w:themeColor="text1"/>
-          <w:sz w:val="24"/>
-          <w:szCs w:val="24"/>
-        </w:rPr>
-        <w:t>The ite</w:t>
-      </w:r>
-      <w:r>
-        <w:rPr>
-          <w:rFonts w:cstheme="minorHAnsi"/>
-          <w:color w:val="000000" w:themeColor="text1"/>
-          <w:sz w:val="24"/>
-          <w:szCs w:val="24"/>
-        </w:rPr>
-        <w:t>m</w:t>
-      </w:r>
-      <w:r>
-        <w:rPr>
-          <w:rFonts w:cstheme="minorHAnsi"/>
-          <w:color w:val="000000" w:themeColor="text1"/>
-          <w:sz w:val="24"/>
-          <w:szCs w:val="24"/>
-        </w:rPr>
-        <w:t>s</w:t>
-      </w:r>
-      <w:r>
-        <w:rPr>
-          <w:rFonts w:cstheme="minorHAnsi"/>
-          <w:color w:val="000000" w:themeColor="text1"/>
-          <w:sz w:val="24"/>
-          <w:szCs w:val="24"/>
-        </w:rPr>
-        <w:t xml:space="preserve"> </w:t>
-      </w:r>
-      <w:r>
-        <w:rPr>
-          <w:rFonts w:cstheme="minorHAnsi"/>
-          <w:color w:val="000000" w:themeColor="text1"/>
-          <w:sz w:val="24"/>
-          <w:szCs w:val="24"/>
-        </w:rPr>
-        <w:t xml:space="preserve">produced by our virtual Factory for our </w:t>
-      </w:r>
-      <w:r>
-        <w:rPr>
-          <w:rFonts w:cstheme="minorHAnsi"/>
-          <w:color w:val="000000" w:themeColor="text1"/>
-          <w:sz w:val="24"/>
-          <w:szCs w:val="24"/>
-        </w:rPr>
-        <w:t xml:space="preserve">Libarary are </w:t>
-      </w:r>
-      <w:r>
-        <w:rPr>
-          <w:rFonts w:cstheme="minorHAnsi"/>
-          <w:color w:val="000000" w:themeColor="text1"/>
-          <w:sz w:val="24"/>
-          <w:szCs w:val="24"/>
-        </w:rPr>
-        <w:t>of 3 ty</w:t>
-      </w:r>
-      <w:r>
-        <w:rPr>
-          <w:rFonts w:cstheme="minorHAnsi"/>
-          <w:color w:val="000000" w:themeColor="text1"/>
-          <w:sz w:val="24"/>
-          <w:szCs w:val="24"/>
-        </w:rPr>
-        <w:t xml:space="preserve">pes: </w:t>
-      </w:r>
-      <w:r>
-        <w:rPr>
-          <w:rFonts w:cstheme="minorHAnsi"/>
-          <w:color w:val="215868" w:themeColor="accent5" w:themeShade="80"/>
-          <w:sz w:val="24"/>
-          <w:szCs w:val="24"/>
-          <w:highlight w:val="white"/>
-        </w:rPr>
-        <w:t>Book</w:t>
-      </w:r>
-      <w:r>
-        <w:rPr>
-          <w:rFonts w:cstheme="minorHAnsi"/>
-          <w:color w:val="215868" w:themeColor="accent5" w:themeShade="80"/>
-          <w:sz w:val="24"/>
-          <w:szCs w:val="24"/>
-        </w:rPr>
-        <w:t>s</w:t>
-      </w:r>
-      <w:r>
-        <w:rPr>
-          <w:rFonts w:cstheme="minorHAnsi"/>
-          <w:color w:val="000000" w:themeColor="text1"/>
-          <w:sz w:val="24"/>
-          <w:szCs w:val="24"/>
-        </w:rPr>
-        <w:t xml:space="preserve">, </w:t>
-      </w:r>
-      <w:r>
-        <w:rPr>
-          <w:rFonts w:cstheme="minorHAnsi"/>
-          <w:color w:val="215868" w:themeColor="accent5" w:themeShade="80"/>
-          <w:sz w:val="24"/>
-          <w:szCs w:val="24"/>
-          <w:highlight w:val="white"/>
-        </w:rPr>
-        <w:t>Magazine</w:t>
-      </w:r>
-      <w:r>
-        <w:rPr>
-          <w:rFonts w:cstheme="minorHAnsi"/>
-          <w:color w:val="215868" w:themeColor="accent5" w:themeShade="80"/>
-          <w:sz w:val="24"/>
-          <w:szCs w:val="24"/>
-        </w:rPr>
-        <w:t xml:space="preserve">s </w:t>
-      </w:r>
-      <w:r>
-        <w:rPr>
-          <w:rFonts w:cstheme="minorHAnsi"/>
-          <w:color w:val="000000" w:themeColor="text1"/>
-          <w:sz w:val="24"/>
-          <w:szCs w:val="24"/>
-        </w:rPr>
-        <w:t>and</w:t>
-      </w:r>
-      <w:r>
-        <w:rPr>
-          <w:rFonts w:cstheme="minorHAnsi"/>
-          <w:color w:val="000000" w:themeColor="text1"/>
-          <w:sz w:val="24"/>
-          <w:szCs w:val="24"/>
-        </w:rPr>
-        <w:t xml:space="preserve"> </w:t>
-      </w:r>
-      <w:r>
-        <w:rPr>
-          <w:rFonts w:cstheme="minorHAnsi"/>
-          <w:color w:val="215868" w:themeColor="accent5" w:themeShade="80"/>
-          <w:sz w:val="24"/>
-          <w:szCs w:val="24"/>
-          <w:highlight w:val="white"/>
-        </w:rPr>
-        <w:t>Newspaper</w:t>
-      </w:r>
-      <w:r>
-        <w:rPr>
-          <w:rFonts w:cstheme="minorHAnsi"/>
-          <w:color w:val="215868" w:themeColor="accent5" w:themeShade="80"/>
-          <w:sz w:val="24"/>
-          <w:szCs w:val="24"/>
-        </w:rPr>
-        <w:t>s</w:t>
-      </w:r>
-      <w:r>
-        <w:rPr>
-          <w:rFonts w:cstheme="minorHAnsi"/>
-          <w:color w:val="000000" w:themeColor="text1"/>
-          <w:sz w:val="24"/>
-          <w:szCs w:val="24"/>
-        </w:rPr>
-        <w:t>. Those items have some different set of properties but share a common genre from a predefined set</w:t>
-      </w:r>
-      <w:r>
-        <w:rPr>
-          <w:rFonts w:cstheme="minorHAnsi"/>
-          <w:color w:val="000000" w:themeColor="text1"/>
-          <w:sz w:val="24"/>
-          <w:szCs w:val="24"/>
-        </w:rPr>
-        <w:t>,</w:t>
-      </w:r>
-      <w:r>
-        <w:rPr>
-          <w:rFonts w:cstheme="minorHAnsi"/>
-          <w:color w:val="000000" w:themeColor="text1"/>
-          <w:sz w:val="24"/>
-          <w:szCs w:val="24"/>
-        </w:rPr>
-        <w:t xml:space="preserve"> listed in the </w:t>
-      </w:r>
-      <w:r>
-        <w:rPr>
-          <w:rFonts w:cstheme="minorHAnsi"/>
-          <w:color w:val="000000" w:themeColor="text1"/>
-          <w:sz w:val="24"/>
-          <w:szCs w:val="24"/>
-          <w:highlight w:val="white"/>
-        </w:rPr>
-        <w:t>Genres</w:t>
-      </w:r>
-      <w:r>
-        <w:rPr>
-          <w:rFonts w:cstheme="minorHAnsi"/>
-          <w:color w:val="000000" w:themeColor="text1"/>
-          <w:sz w:val="24"/>
-          <w:szCs w:val="24"/>
-        </w:rPr>
-        <w:t xml:space="preserve"> enumeration</w:t>
-      </w:r>
-      <w:r>
-        <w:rPr>
-          <w:rFonts w:cstheme="minorHAnsi"/>
-          <w:color w:val="000000" w:themeColor="text1"/>
-          <w:sz w:val="24"/>
-          <w:szCs w:val="24"/>
-        </w:rPr>
-        <w:t xml:space="preserve">. The </w:t>
-      </w:r>
-      <w:r>
-        <w:rPr>
-          <w:rFonts w:cstheme="minorHAnsi"/>
-          <w:color w:val="0070C0"/>
-          <w:sz w:val="24"/>
-          <w:szCs w:val="24"/>
-        </w:rPr>
-        <w:t xml:space="preserve">Datamanger </w:t>
-      </w:r>
-      <w:r>
-        <w:rPr>
-          <w:rFonts w:cstheme="minorHAnsi"/>
-          <w:color w:val="000000" w:themeColor="text1"/>
-          <w:sz w:val="24"/>
-          <w:szCs w:val="24"/>
-        </w:rPr>
-        <w:t>class takes care of reading and writing infor</w:t>
-      </w:r>
-      <w:r>
-        <w:rPr>
-          <w:rFonts w:cstheme="minorHAnsi"/>
-          <w:color w:val="000000" w:themeColor="text1"/>
-          <w:sz w:val="24"/>
-          <w:szCs w:val="24"/>
-        </w:rPr>
-        <w:t>m</w:t>
-      </w:r>
-      <w:r>
-        <w:rPr>
-          <w:rFonts w:cstheme="minorHAnsi"/>
-          <w:color w:val="000000" w:themeColor="text1"/>
-          <w:sz w:val="24"/>
-          <w:szCs w:val="24"/>
-        </w:rPr>
-        <w:t>ation about users profiles, and the collection of readable items. All the infor</w:t>
-      </w:r>
-      <w:r>
-        <w:rPr>
-          <w:rFonts w:cstheme="minorHAnsi"/>
-          <w:color w:val="000000" w:themeColor="text1"/>
-          <w:sz w:val="24"/>
-          <w:szCs w:val="24"/>
-        </w:rPr>
-        <w:t>m</w:t>
-      </w:r>
-      <w:r>
-        <w:rPr>
-          <w:rFonts w:cstheme="minorHAnsi"/>
-          <w:color w:val="000000" w:themeColor="text1"/>
-          <w:sz w:val="24"/>
-          <w:szCs w:val="24"/>
-        </w:rPr>
-        <w:t>atio</w:t>
-      </w:r>
-      <w:r>
-        <w:rPr>
-          <w:rFonts w:cstheme="minorHAnsi"/>
-          <w:color w:val="000000" w:themeColor="text1"/>
-          <w:sz w:val="24"/>
-          <w:szCs w:val="24"/>
-        </w:rPr>
-        <w:t>n</w:t>
-      </w:r>
-      <w:r>
-        <w:rPr>
-          <w:rFonts w:cstheme="minorHAnsi"/>
-          <w:color w:val="000000" w:themeColor="text1"/>
-          <w:sz w:val="24"/>
-          <w:szCs w:val="24"/>
-        </w:rPr>
-        <w:t xml:space="preserve"> about user and readable</w:t>
-      </w:r>
-      <w:r>
-        <w:rPr>
-          <w:rFonts w:cstheme="minorHAnsi"/>
-          <w:color w:val="000000" w:themeColor="text1"/>
-          <w:sz w:val="24"/>
-          <w:szCs w:val="24"/>
-        </w:rPr>
-        <w:t xml:space="preserve"> </w:t>
-      </w:r>
-      <w:r>
-        <w:rPr>
-          <w:rFonts w:cstheme="minorHAnsi"/>
-          <w:color w:val="000000" w:themeColor="text1"/>
-          <w:sz w:val="24"/>
-          <w:szCs w:val="24"/>
-        </w:rPr>
-        <w:t>item</w:t>
-      </w:r>
-      <w:r>
-        <w:rPr>
-          <w:rFonts w:cstheme="minorHAnsi"/>
-          <w:color w:val="000000" w:themeColor="text1"/>
-          <w:sz w:val="24"/>
-          <w:szCs w:val="24"/>
-        </w:rPr>
-        <w:t>s</w:t>
-      </w:r>
-      <w:r>
-        <w:rPr>
-          <w:rFonts w:cstheme="minorHAnsi"/>
-          <w:color w:val="000000" w:themeColor="text1"/>
-          <w:sz w:val="24"/>
-          <w:szCs w:val="24"/>
-        </w:rPr>
-        <w:t xml:space="preserve"> is to be stored in the DB folder in our project structure. </w:t>
-      </w:r>
-      <w:r>
-        <w:rPr>
-          <w:rFonts w:cstheme="minorHAnsi"/>
-          <w:color w:val="000000" w:themeColor="text1"/>
-          <w:sz w:val="24"/>
-          <w:szCs w:val="24"/>
-        </w:rPr>
-        <w:t xml:space="preserve">The </w:t>
-      </w:r>
-      <w:r>
-        <w:rPr>
-          <w:rFonts w:cstheme="minorHAnsi"/>
-          <w:color w:val="0070C0"/>
-          <w:sz w:val="24"/>
-          <w:szCs w:val="24"/>
-        </w:rPr>
-        <w:t xml:space="preserve">FileManager </w:t>
-      </w:r>
-      <w:r>
-        <w:rPr>
-          <w:rFonts w:cstheme="minorHAnsi"/>
-          <w:color w:val="000000" w:themeColor="text1"/>
-          <w:sz w:val="24"/>
-          <w:szCs w:val="24"/>
-        </w:rPr>
-        <w:t xml:space="preserve">class checks if some user using the application is new one or exist already, and if this is the case then request his password. </w:t>
+    </w:p>
+    <w:p>
+      <w:pPr>
+        <w:pStyle w:val="ListParagraph"/>
+        <w:numPr>
+          <w:ilvl w:val="0"/>
+          <w:numId w:val="0"/>
+        </w:numPr>
+        <w:ind w:left="720"/>
+        <w:rPr>
+          <w:rFonts w:cstheme="minorHAnsi"/>
+          <w:noProof w:val="0"/>
+          <w:sz w:val="24"/>
+          <w:szCs w:val="24"/>
+        </w:rPr>
+      </w:pPr>
+    </w:p>
+    <w:p>
+      <w:pPr>
+        <w:pStyle w:val="ListParagraph"/>
+        <w:numPr>
+          <w:ilvl w:val="0"/>
+          <w:numId w:val="0"/>
+        </w:numPr>
+        <w:ind w:left="720"/>
+        <w:rPr>
+          <w:rFonts w:cstheme="minorHAnsi"/>
+          <w:noProof w:val="0"/>
+          <w:color w:val="000000" w:themeColor="text1"/>
+          <w:sz w:val="24"/>
+          <w:szCs w:val="24"/>
+        </w:rPr>
+      </w:pPr>
+      <w:r>
+        <w:rPr>
+          <w:rFonts w:cstheme="minorHAnsi"/>
+          <w:noProof w:val="0"/>
+          <w:sz w:val="24"/>
+          <w:szCs w:val="24"/>
+        </w:rPr>
+        <w:t>The</w:t>
+      </w:r>
+      <w:r>
+        <w:rPr>
+          <w:rFonts w:cstheme="minorHAnsi"/>
+          <w:noProof w:val="0"/>
+          <w:color w:val="6B9D30"/>
+          <w:sz w:val="24"/>
+          <w:szCs w:val="24"/>
+        </w:rPr>
+        <w:t xml:space="preserve"> Library Diagram</w:t>
+      </w:r>
+      <w:r>
+        <w:rPr>
+          <w:rFonts w:cstheme="minorHAnsi"/>
+          <w:noProof w:val="0"/>
+          <w:sz w:val="24"/>
+          <w:szCs w:val="24"/>
+        </w:rPr>
+        <w:t>:</w:t>
       </w:r>
     </w:p>
     <w:p>
@@ -1337,225 +1495,18 @@
         <w:ind w:left="720"/>
         <w:jc w:val="left"/>
         <w:rPr>
-          <w:rFonts w:cstheme="minorHAnsi"/>
-          <w:color w:val="000000" w:themeColor="text1"/>
-          <w:sz w:val="24"/>
-          <w:szCs w:val="24"/>
-        </w:rPr>
-      </w:pPr>
-      <w:r>
-        <w:rPr>
-          <w:rFonts w:cstheme="minorHAnsi"/>
-          <w:color w:val="000000" w:themeColor="text1"/>
-          <w:sz w:val="24"/>
-          <w:szCs w:val="24"/>
-        </w:rPr>
+          <w:noProof w:val="0"/>
+          <w:sz w:val="24"/>
+          <w:szCs w:val="24"/>
+        </w:rPr>
+      </w:pPr>
+      <w:bookmarkStart w:id="0" w:name="_GoBack"/>
+      <w:r>
         <w:lastRenderedPageBreak/>
-        <w:t>Users can comment on everything they read in the Library.</w:t>
-      </w:r>
-    </w:p>
-    <w:p>
-      <w:pPr>
-        <w:pStyle w:val="ListParagraph"/>
-        <w:numPr>
-          <w:ilvl w:val="0"/>
-          <w:numId w:val="0"/>
-        </w:numPr>
-        <w:ind w:left="720"/>
-        <w:jc w:val="left"/>
-        <w:rPr>
-          <w:sz w:val="24"/>
-          <w:szCs w:val="24"/>
-        </w:rPr>
-      </w:pPr>
-      <w:r>
-        <w:rPr>
-          <w:sz w:val="24"/>
-          <w:szCs w:val="24"/>
-        </w:rPr>
-        <w:t xml:space="preserve">The program provides functionalities like searching in its own DB(text file) and rating a book. This is done with </w:t>
-      </w:r>
-      <w:r>
-        <w:rPr>
-          <w:sz w:val="24"/>
-          <w:szCs w:val="24"/>
-        </w:rPr>
-        <w:t xml:space="preserve">the </w:t>
-      </w:r>
-      <w:r>
-        <w:rPr>
-          <w:color w:val="0070C0"/>
-          <w:sz w:val="24"/>
-          <w:szCs w:val="24"/>
-        </w:rPr>
-        <w:t xml:space="preserve">Search </w:t>
-      </w:r>
-      <w:r>
-        <w:rPr>
-          <w:sz w:val="24"/>
-          <w:szCs w:val="24"/>
-        </w:rPr>
-        <w:t xml:space="preserve">and </w:t>
-      </w:r>
-      <w:r>
-        <w:rPr>
-          <w:color w:val="0070C0"/>
-          <w:sz w:val="24"/>
-          <w:szCs w:val="24"/>
-        </w:rPr>
-        <w:t xml:space="preserve">Rating </w:t>
-      </w:r>
-      <w:r>
-        <w:rPr>
-          <w:sz w:val="24"/>
-          <w:szCs w:val="24"/>
-        </w:rPr>
-        <w:t>cl</w:t>
-      </w:r>
-      <w:r>
-        <w:rPr>
-          <w:sz w:val="24"/>
-          <w:szCs w:val="24"/>
-        </w:rPr>
-        <w:t>ass</w:t>
-      </w:r>
-      <w:r>
-        <w:rPr>
-          <w:sz w:val="24"/>
-          <w:szCs w:val="24"/>
-        </w:rPr>
-        <w:t xml:space="preserve"> respectively</w:t>
-      </w:r>
-      <w:r>
-        <w:rPr>
-          <w:sz w:val="24"/>
-          <w:szCs w:val="24"/>
-        </w:rPr>
-        <w:t xml:space="preserve">. </w:t>
-      </w:r>
-    </w:p>
-    <w:p>
-      <w:pPr>
-        <w:pStyle w:val="ListParagraph"/>
-        <w:numPr>
-          <w:ilvl w:val="0"/>
-          <w:numId w:val="0"/>
-        </w:numPr>
-        <w:ind w:left="720"/>
-        <w:jc w:val="left"/>
-        <w:rPr>
-          <w:sz w:val="24"/>
-          <w:szCs w:val="24"/>
-        </w:rPr>
-      </w:pPr>
-      <w:r>
-        <w:rPr>
-          <w:rFonts w:ascii="Consolas" w:hAnsi="Consolas" w:cs="Consolas"/>
-          <w:color w:val="A31515"/>
-          <w:sz w:val="24"/>
-          <w:szCs w:val="24"/>
-        </w:rPr>
-        <w:t xml:space="preserve"> </w:t>
-      </w:r>
-      <w:r>
-        <w:rPr>
-          <w:rFonts w:ascii="Consolas" w:hAnsi="Consolas" w:cs="Consolas"/>
-          <w:color w:val="2B91AF"/>
-          <w:sz w:val="24"/>
-          <w:szCs w:val="24"/>
-        </w:rPr>
-        <w:t xml:space="preserve">  </w:t>
-      </w:r>
-      <w:r>
-        <w:rPr>
-          <w:rFonts w:ascii="Consolas" w:hAnsi="Consolas" w:cs="Consolas"/>
-          <w:color w:val="2B91AF"/>
-          <w:sz w:val="24"/>
-          <w:szCs w:val="24"/>
-        </w:rPr>
-        <w:t xml:space="preserve"> </w:t>
-      </w:r>
-    </w:p>
-    <w:p>
-      <w:pPr>
-        <w:pStyle w:val="ListParagraph"/>
-        <w:numPr>
-          <w:ilvl w:val="0"/>
-          <w:numId w:val="0"/>
-        </w:numPr>
-        <w:ind w:left="720"/>
-        <w:jc w:val="left"/>
-        <w:rPr>
-          <w:sz w:val="24"/>
-          <w:szCs w:val="24"/>
-        </w:rPr>
-      </w:pPr>
-    </w:p>
-    <w:p>
-      <w:pPr>
-        <w:pStyle w:val="ListParagraph"/>
-        <w:numPr>
-          <w:ilvl w:val="0"/>
-          <w:numId w:val="0"/>
-        </w:numPr>
-        <w:ind w:left="720"/>
-        <w:jc w:val="left"/>
-        <w:rPr>
-          <w:sz w:val="24"/>
-          <w:szCs w:val="24"/>
-        </w:rPr>
-      </w:pPr>
-    </w:p>
-    <w:p>
-      <w:pPr>
-        <w:pStyle w:val="ListParagraph"/>
-        <w:numPr>
-          <w:ilvl w:val="0"/>
-          <w:numId w:val="29"/>
-        </w:numPr>
-        <w:jc w:val="left"/>
-        <w:rPr>
-          <w:color w:val="000000" w:themeColor="text1"/>
-          <w:sz w:val="24"/>
-          <w:szCs w:val="24"/>
-        </w:rPr>
-      </w:pPr>
-      <w:r>
-        <w:rPr>
-          <w:color w:val="00B0F0"/>
-          <w:sz w:val="24"/>
-          <w:szCs w:val="24"/>
-        </w:rPr>
-        <w:t>Class diagram</w:t>
-      </w:r>
-      <w:r>
-        <w:rPr>
-          <w:color w:val="000000" w:themeColor="text1"/>
-          <w:sz w:val="24"/>
-          <w:szCs w:val="24"/>
-        </w:rPr>
-        <w:t>:</w:t>
-      </w:r>
-    </w:p>
-    <w:p>
-      <w:pPr>
-        <w:pStyle w:val="ListParagraph"/>
-        <w:numPr>
-          <w:ilvl w:val="0"/>
-          <w:numId w:val="0"/>
-        </w:numPr>
-        <w:ind w:left="720"/>
-        <w:jc w:val="left"/>
-        <w:rPr>
-          <w:sz w:val="24"/>
-          <w:szCs w:val="24"/>
-        </w:rPr>
-      </w:pPr>
-      <w:r>
         <w:drawing>
-          <wp:inline distT="0" distB="0" distL="0" distR="0" wp14:anchorId="78EA74F1" wp14:editId="06C43B0E">
-            <wp:extent cx="6481445" cy="2700655"/>
-            <wp:effectExtent l="0" t="0" r="0" b="4445"/>
+          <wp:inline distT="0" distB="0" distL="0" distR="0" wp14:anchorId="45584FF6" wp14:editId="57FC68C1">
+            <wp:extent cx="6481445" cy="2405380"/>
+            <wp:effectExtent l="0" t="0" r="0" b="0"/>
             <wp:docPr id="1" name="Picture 1"/>
             <wp:cNvGraphicFramePr>
               <a:graphicFrameLocks xmlns:a="http://schemas.openxmlformats.org/drawingml/2006/main" noChangeAspect="1"/>
@@ -1576,7 +1527,7 @@
                   <pic:spPr>
                     <a:xfrm>
                       <a:off x="0" y="0"/>
-                      <a:ext cx="6481445" cy="2700655"/>
+                      <a:ext cx="6481445" cy="2405380"/>
                     </a:xfrm>
                     <a:prstGeom prst="rect">
                       <a:avLst/>
@@ -1588,6 +1539,7 @@
           </wp:inline>
         </w:drawing>
       </w:r>
+      <w:bookmarkEnd w:id="0"/>
     </w:p>
     <w:p>
       <w:pPr>
@@ -1599,6 +1551,1056 @@
         <w:ind w:left="720"/>
         <w:jc w:val="left"/>
         <w:rPr>
+          <w:noProof w:val="0"/>
+          <w:sz w:val="24"/>
+          <w:szCs w:val="24"/>
+        </w:rPr>
+      </w:pPr>
+    </w:p>
+    <w:p>
+      <w:pPr>
+        <w:pStyle w:val="ListParagraph"/>
+        <w:numPr>
+          <w:ilvl w:val="0"/>
+          <w:numId w:val="0"/>
+        </w:numPr>
+        <w:ind w:left="720"/>
+        <w:rPr>
+          <w:rFonts w:cstheme="minorHAnsi"/>
+          <w:noProof w:val="0"/>
+          <w:color w:val="000000" w:themeColor="text1"/>
+          <w:sz w:val="24"/>
+          <w:szCs w:val="24"/>
+        </w:rPr>
+      </w:pPr>
+      <w:r>
+        <w:rPr>
+          <w:rFonts w:cstheme="minorHAnsi"/>
+          <w:noProof w:val="0"/>
+          <w:color w:val="000000" w:themeColor="text1"/>
+          <w:sz w:val="24"/>
+          <w:szCs w:val="24"/>
+        </w:rPr>
+        <w:t xml:space="preserve">The </w:t>
+      </w:r>
+      <w:r>
+        <w:rPr>
+          <w:rFonts w:cstheme="minorHAnsi"/>
+          <w:noProof w:val="0"/>
+          <w:color w:val="000000" w:themeColor="text1"/>
+          <w:sz w:val="24"/>
+          <w:szCs w:val="24"/>
+        </w:rPr>
+        <w:t xml:space="preserve">abstract </w:t>
+      </w:r>
+      <w:r>
+        <w:rPr>
+          <w:rFonts w:cstheme="minorHAnsi"/>
+          <w:noProof w:val="0"/>
+          <w:color w:val="000000" w:themeColor="text1"/>
+          <w:sz w:val="24"/>
+          <w:szCs w:val="24"/>
+        </w:rPr>
+        <w:t xml:space="preserve">Profile class implements the </w:t>
+      </w:r>
+      <w:proofErr w:type="spellStart"/>
+      <w:r>
+        <w:rPr>
+          <w:rFonts w:cstheme="minorHAnsi"/>
+          <w:noProof w:val="0"/>
+          <w:color w:val="2B91AF"/>
+          <w:sz w:val="24"/>
+          <w:szCs w:val="24"/>
+          <w:highlight w:val="white"/>
+        </w:rPr>
+        <w:t>IProfile</w:t>
+      </w:r>
+      <w:proofErr w:type="spellEnd"/>
+      <w:r>
+        <w:rPr>
+          <w:rFonts w:cstheme="minorHAnsi"/>
+          <w:noProof w:val="0"/>
+          <w:color w:val="2B91AF"/>
+          <w:sz w:val="24"/>
+          <w:szCs w:val="24"/>
+        </w:rPr>
+        <w:t xml:space="preserve"> </w:t>
+      </w:r>
+      <w:r>
+        <w:rPr>
+          <w:rFonts w:cstheme="minorHAnsi"/>
+          <w:noProof w:val="0"/>
+          <w:color w:val="000000" w:themeColor="text1"/>
+          <w:sz w:val="24"/>
+          <w:szCs w:val="24"/>
+        </w:rPr>
+        <w:t xml:space="preserve">interface. This class </w:t>
+      </w:r>
+      <w:r>
+        <w:rPr>
+          <w:rFonts w:cstheme="minorHAnsi"/>
+          <w:noProof w:val="0"/>
+          <w:color w:val="000000" w:themeColor="text1"/>
+          <w:sz w:val="24"/>
+          <w:szCs w:val="24"/>
+        </w:rPr>
+        <w:t>holds</w:t>
+      </w:r>
+      <w:r>
+        <w:rPr>
+          <w:rFonts w:cstheme="minorHAnsi"/>
+          <w:noProof w:val="0"/>
+          <w:color w:val="000000" w:themeColor="text1"/>
+          <w:sz w:val="24"/>
+          <w:szCs w:val="24"/>
+        </w:rPr>
+        <w:t xml:space="preserve"> </w:t>
+      </w:r>
+      <w:r>
+        <w:rPr>
+          <w:rFonts w:cstheme="minorHAnsi"/>
+          <w:noProof w:val="0"/>
+          <w:color w:val="000000" w:themeColor="text1"/>
+          <w:sz w:val="24"/>
+          <w:szCs w:val="24"/>
+        </w:rPr>
+        <w:t xml:space="preserve">the common </w:t>
+      </w:r>
+      <w:r>
+        <w:rPr>
+          <w:rFonts w:cstheme="minorHAnsi"/>
+          <w:noProof w:val="0"/>
+          <w:color w:val="000000" w:themeColor="text1"/>
+          <w:sz w:val="24"/>
+          <w:szCs w:val="24"/>
+        </w:rPr>
+        <w:t>pro</w:t>
+      </w:r>
+      <w:r>
+        <w:rPr>
+          <w:rFonts w:cstheme="minorHAnsi"/>
+          <w:noProof w:val="0"/>
+          <w:color w:val="000000" w:themeColor="text1"/>
+          <w:sz w:val="24"/>
+          <w:szCs w:val="24"/>
+        </w:rPr>
+        <w:t>p</w:t>
+      </w:r>
+      <w:r>
+        <w:rPr>
+          <w:rFonts w:cstheme="minorHAnsi"/>
+          <w:noProof w:val="0"/>
+          <w:color w:val="000000" w:themeColor="text1"/>
+          <w:sz w:val="24"/>
+          <w:szCs w:val="24"/>
+        </w:rPr>
+        <w:t>e</w:t>
+      </w:r>
+      <w:r>
+        <w:rPr>
+          <w:rFonts w:cstheme="minorHAnsi"/>
+          <w:noProof w:val="0"/>
+          <w:color w:val="000000" w:themeColor="text1"/>
+          <w:sz w:val="24"/>
+          <w:szCs w:val="24"/>
+        </w:rPr>
+        <w:t xml:space="preserve">rties Name, Password and </w:t>
+      </w:r>
+      <w:proofErr w:type="spellStart"/>
+      <w:r>
+        <w:rPr>
+          <w:rFonts w:cstheme="minorHAnsi"/>
+          <w:noProof w:val="0"/>
+          <w:color w:val="000000" w:themeColor="text1"/>
+          <w:sz w:val="24"/>
+          <w:szCs w:val="24"/>
+        </w:rPr>
+        <w:t>Profile</w:t>
+      </w:r>
+      <w:r>
+        <w:rPr>
+          <w:rFonts w:cstheme="minorHAnsi"/>
+          <w:noProof w:val="0"/>
+          <w:color w:val="000000" w:themeColor="text1"/>
+          <w:sz w:val="24"/>
+          <w:szCs w:val="24"/>
+        </w:rPr>
+        <w:t>Type</w:t>
+      </w:r>
+      <w:proofErr w:type="spellEnd"/>
+      <w:r>
+        <w:rPr>
+          <w:rFonts w:cstheme="minorHAnsi"/>
+          <w:noProof w:val="0"/>
+          <w:color w:val="000000" w:themeColor="text1"/>
+          <w:sz w:val="24"/>
+          <w:szCs w:val="24"/>
+        </w:rPr>
+        <w:t xml:space="preserve"> for all profiles in the App</w:t>
+      </w:r>
+      <w:r>
+        <w:rPr>
+          <w:rFonts w:cstheme="minorHAnsi"/>
+          <w:noProof w:val="0"/>
+          <w:color w:val="000000" w:themeColor="text1"/>
+          <w:sz w:val="24"/>
+          <w:szCs w:val="24"/>
+        </w:rPr>
+        <w:t xml:space="preserve">. </w:t>
+      </w:r>
+      <w:r>
+        <w:rPr>
+          <w:rFonts w:cstheme="minorHAnsi"/>
+          <w:noProof w:val="0"/>
+          <w:color w:val="000000" w:themeColor="text1"/>
+          <w:sz w:val="24"/>
+          <w:szCs w:val="24"/>
+        </w:rPr>
+        <w:t xml:space="preserve">The </w:t>
+      </w:r>
+      <w:r>
+        <w:rPr>
+          <w:rFonts w:cstheme="minorHAnsi"/>
+          <w:noProof w:val="0"/>
+          <w:color w:val="0070C0"/>
+          <w:sz w:val="24"/>
+          <w:szCs w:val="24"/>
+        </w:rPr>
+        <w:t xml:space="preserve">Profile </w:t>
+      </w:r>
+      <w:r>
+        <w:rPr>
+          <w:rFonts w:cstheme="minorHAnsi"/>
+          <w:noProof w:val="0"/>
+          <w:color w:val="000000" w:themeColor="text1"/>
+          <w:sz w:val="24"/>
+          <w:szCs w:val="24"/>
+        </w:rPr>
+        <w:t>class is being inherited by the</w:t>
+      </w:r>
+      <w:r>
+        <w:rPr>
+          <w:rFonts w:cstheme="minorHAnsi"/>
+          <w:noProof w:val="0"/>
+          <w:color w:val="000000" w:themeColor="text1"/>
+          <w:sz w:val="24"/>
+          <w:szCs w:val="24"/>
+        </w:rPr>
+        <w:t xml:space="preserve"> abstract</w:t>
+      </w:r>
+      <w:r>
+        <w:rPr>
+          <w:rFonts w:cstheme="minorHAnsi"/>
+          <w:noProof w:val="0"/>
+          <w:color w:val="000000" w:themeColor="text1"/>
+          <w:sz w:val="24"/>
+          <w:szCs w:val="24"/>
+        </w:rPr>
+        <w:t xml:space="preserve"> </w:t>
+      </w:r>
+      <w:r>
+        <w:rPr>
+          <w:rFonts w:cstheme="minorHAnsi"/>
+          <w:noProof w:val="0"/>
+          <w:color w:val="0070C0"/>
+          <w:sz w:val="24"/>
+          <w:szCs w:val="24"/>
+        </w:rPr>
+        <w:t xml:space="preserve">User </w:t>
+      </w:r>
+      <w:r>
+        <w:rPr>
+          <w:rFonts w:cstheme="minorHAnsi"/>
+          <w:noProof w:val="0"/>
+          <w:color w:val="000000" w:themeColor="text1"/>
+          <w:sz w:val="24"/>
+          <w:szCs w:val="24"/>
+        </w:rPr>
+        <w:t>class</w:t>
+      </w:r>
+      <w:r>
+        <w:rPr>
+          <w:rFonts w:cstheme="minorHAnsi"/>
+          <w:noProof w:val="0"/>
+          <w:color w:val="000000" w:themeColor="text1"/>
+          <w:sz w:val="24"/>
+          <w:szCs w:val="24"/>
+        </w:rPr>
+        <w:t xml:space="preserve"> </w:t>
+      </w:r>
+      <w:r>
+        <w:rPr>
+          <w:rFonts w:cstheme="minorHAnsi"/>
+          <w:noProof w:val="0"/>
+          <w:color w:val="000000" w:themeColor="text1"/>
+          <w:sz w:val="24"/>
+          <w:szCs w:val="24"/>
+        </w:rPr>
+        <w:t xml:space="preserve">and </w:t>
+      </w:r>
+      <w:r>
+        <w:rPr>
+          <w:rFonts w:cstheme="minorHAnsi"/>
+          <w:noProof w:val="0"/>
+          <w:color w:val="0070C0"/>
+          <w:sz w:val="24"/>
+          <w:szCs w:val="24"/>
+        </w:rPr>
+        <w:t xml:space="preserve">Admin </w:t>
+      </w:r>
+      <w:r>
+        <w:rPr>
+          <w:rFonts w:cstheme="minorHAnsi"/>
+          <w:noProof w:val="0"/>
+          <w:color w:val="000000" w:themeColor="text1"/>
+          <w:sz w:val="24"/>
+          <w:szCs w:val="24"/>
+        </w:rPr>
+        <w:t>class, which can be instantiated</w:t>
+      </w:r>
+      <w:r>
+        <w:rPr>
+          <w:rFonts w:cstheme="minorHAnsi"/>
+          <w:noProof w:val="0"/>
+          <w:color w:val="000000" w:themeColor="text1"/>
+          <w:sz w:val="24"/>
+          <w:szCs w:val="24"/>
+        </w:rPr>
+        <w:t>.</w:t>
+      </w:r>
+      <w:r>
+        <w:rPr>
+          <w:rFonts w:cstheme="minorHAnsi"/>
+          <w:noProof w:val="0"/>
+          <w:color w:val="000000" w:themeColor="text1"/>
+          <w:sz w:val="24"/>
+          <w:szCs w:val="24"/>
+        </w:rPr>
+        <w:t xml:space="preserve"> Administrator have only managing</w:t>
+      </w:r>
+      <w:r>
+        <w:t xml:space="preserve"> </w:t>
+      </w:r>
+      <w:r>
+        <w:rPr>
+          <w:rFonts w:cstheme="minorHAnsi"/>
+          <w:noProof w:val="0"/>
+          <w:color w:val="000000" w:themeColor="text1"/>
+          <w:sz w:val="24"/>
+          <w:szCs w:val="24"/>
+        </w:rPr>
+        <w:t>authorities - to add and remove readable items on/from the Library. All the other users</w:t>
+      </w:r>
+      <w:r>
+        <w:rPr>
+          <w:rFonts w:cstheme="minorHAnsi"/>
+          <w:noProof w:val="0"/>
+          <w:color w:val="000000" w:themeColor="text1"/>
+          <w:sz w:val="24"/>
+          <w:szCs w:val="24"/>
+        </w:rPr>
+        <w:t xml:space="preserve"> can keep statistics on their activities in the Library by adding or removing items in their custom lists Wish-to-read-list, currently-reading and read items.</w:t>
+      </w:r>
+      <w:r>
+        <w:rPr>
+          <w:rFonts w:cstheme="minorHAnsi"/>
+          <w:noProof w:val="0"/>
+          <w:color w:val="000000" w:themeColor="text1"/>
+          <w:sz w:val="24"/>
+          <w:szCs w:val="24"/>
+        </w:rPr>
+        <w:t xml:space="preserve"> </w:t>
+      </w:r>
+      <w:r>
+        <w:rPr>
+          <w:rFonts w:cstheme="minorHAnsi"/>
+          <w:noProof w:val="0"/>
+          <w:color w:val="0070C0"/>
+          <w:sz w:val="24"/>
+          <w:szCs w:val="24"/>
+        </w:rPr>
+        <w:t xml:space="preserve">Moderator </w:t>
+      </w:r>
+      <w:r>
+        <w:rPr>
+          <w:rFonts w:cstheme="minorHAnsi"/>
+          <w:noProof w:val="0"/>
+          <w:color w:val="000000" w:themeColor="text1"/>
+          <w:sz w:val="24"/>
+          <w:szCs w:val="24"/>
+        </w:rPr>
+        <w:t xml:space="preserve">and </w:t>
+      </w:r>
+      <w:r>
+        <w:rPr>
+          <w:rFonts w:cstheme="minorHAnsi"/>
+          <w:noProof w:val="0"/>
+          <w:color w:val="0070C0"/>
+          <w:sz w:val="24"/>
+          <w:szCs w:val="24"/>
+        </w:rPr>
+        <w:t>Regular user</w:t>
+      </w:r>
+      <w:r>
+        <w:rPr>
+          <w:rFonts w:cstheme="minorHAnsi"/>
+          <w:noProof w:val="0"/>
+          <w:color w:val="0070C0"/>
+          <w:sz w:val="24"/>
+          <w:szCs w:val="24"/>
+        </w:rPr>
+        <w:t xml:space="preserve"> </w:t>
+      </w:r>
+      <w:r>
+        <w:rPr>
+          <w:rFonts w:cstheme="minorHAnsi"/>
+          <w:noProof w:val="0"/>
+          <w:color w:val="000000" w:themeColor="text1"/>
+          <w:sz w:val="24"/>
+          <w:szCs w:val="24"/>
+        </w:rPr>
+        <w:t xml:space="preserve">are treated as subclasses of the </w:t>
+      </w:r>
+      <w:r>
+        <w:rPr>
+          <w:rFonts w:cstheme="minorHAnsi"/>
+          <w:noProof w:val="0"/>
+          <w:color w:val="000000" w:themeColor="text1"/>
+          <w:sz w:val="24"/>
+          <w:szCs w:val="24"/>
+        </w:rPr>
+        <w:t xml:space="preserve">abstract </w:t>
+      </w:r>
+      <w:r>
+        <w:rPr>
+          <w:rFonts w:cstheme="minorHAnsi"/>
+          <w:noProof w:val="0"/>
+          <w:color w:val="000000" w:themeColor="text1"/>
+          <w:sz w:val="24"/>
+          <w:szCs w:val="24"/>
+        </w:rPr>
+        <w:t xml:space="preserve">User class. </w:t>
+      </w:r>
+      <w:r>
+        <w:rPr>
+          <w:rFonts w:cstheme="minorHAnsi"/>
+          <w:noProof w:val="0"/>
+          <w:color w:val="000000" w:themeColor="text1"/>
+          <w:sz w:val="24"/>
+          <w:szCs w:val="24"/>
+        </w:rPr>
+        <w:t xml:space="preserve">The difference between them is that the Moderator can delete Comments, and Regular user can only report Comments for deletion. </w:t>
+      </w:r>
+      <w:r>
+        <w:rPr>
+          <w:rFonts w:cstheme="minorHAnsi"/>
+          <w:noProof w:val="0"/>
+          <w:color w:val="000000" w:themeColor="text1"/>
+          <w:sz w:val="24"/>
+          <w:szCs w:val="24"/>
+        </w:rPr>
+        <w:t xml:space="preserve">The </w:t>
+      </w:r>
+      <w:r>
+        <w:rPr>
+          <w:rFonts w:cstheme="minorHAnsi"/>
+          <w:noProof w:val="0"/>
+          <w:color w:val="000000" w:themeColor="text1"/>
+          <w:sz w:val="24"/>
+          <w:szCs w:val="24"/>
+        </w:rPr>
+        <w:t xml:space="preserve">readable </w:t>
+      </w:r>
+      <w:r>
+        <w:rPr>
+          <w:rFonts w:cstheme="minorHAnsi"/>
+          <w:noProof w:val="0"/>
+          <w:color w:val="000000" w:themeColor="text1"/>
+          <w:sz w:val="24"/>
+          <w:szCs w:val="24"/>
+        </w:rPr>
+        <w:t xml:space="preserve">items </w:t>
+      </w:r>
+      <w:r>
+        <w:rPr>
+          <w:rFonts w:cstheme="minorHAnsi"/>
+          <w:noProof w:val="0"/>
+          <w:color w:val="000000" w:themeColor="text1"/>
+          <w:sz w:val="24"/>
+          <w:szCs w:val="24"/>
+        </w:rPr>
+        <w:t>in</w:t>
+      </w:r>
+      <w:r>
+        <w:rPr>
+          <w:rFonts w:cstheme="minorHAnsi"/>
+          <w:noProof w:val="0"/>
+          <w:color w:val="000000" w:themeColor="text1"/>
+          <w:sz w:val="24"/>
+          <w:szCs w:val="24"/>
+        </w:rPr>
+        <w:t xml:space="preserve"> our virtual </w:t>
+      </w:r>
+      <w:r>
+        <w:rPr>
+          <w:rFonts w:cstheme="minorHAnsi"/>
+          <w:noProof w:val="0"/>
+          <w:color w:val="000000" w:themeColor="text1"/>
+          <w:sz w:val="24"/>
+          <w:szCs w:val="24"/>
+        </w:rPr>
+        <w:t>Library</w:t>
+      </w:r>
+      <w:r>
+        <w:rPr>
+          <w:rFonts w:cstheme="minorHAnsi"/>
+          <w:noProof w:val="0"/>
+          <w:color w:val="000000" w:themeColor="text1"/>
+          <w:sz w:val="24"/>
+          <w:szCs w:val="24"/>
+        </w:rPr>
+        <w:t xml:space="preserve"> are </w:t>
+      </w:r>
+      <w:r>
+        <w:rPr>
+          <w:rFonts w:cstheme="minorHAnsi"/>
+          <w:noProof w:val="0"/>
+          <w:color w:val="000000" w:themeColor="text1"/>
+          <w:sz w:val="24"/>
+          <w:szCs w:val="24"/>
+        </w:rPr>
+        <w:t>of 3 ty</w:t>
+      </w:r>
+      <w:r>
+        <w:rPr>
+          <w:rFonts w:cstheme="minorHAnsi"/>
+          <w:noProof w:val="0"/>
+          <w:color w:val="000000" w:themeColor="text1"/>
+          <w:sz w:val="24"/>
+          <w:szCs w:val="24"/>
+        </w:rPr>
+        <w:t xml:space="preserve">pes: </w:t>
+      </w:r>
+      <w:r>
+        <w:rPr>
+          <w:rFonts w:cstheme="minorHAnsi"/>
+          <w:noProof w:val="0"/>
+          <w:color w:val="0070C0"/>
+          <w:sz w:val="24"/>
+          <w:szCs w:val="24"/>
+        </w:rPr>
+        <w:t>Books, Magazines</w:t>
+      </w:r>
+      <w:r>
+        <w:rPr>
+          <w:rFonts w:cstheme="minorHAnsi"/>
+          <w:noProof w:val="0"/>
+          <w:color w:val="215868" w:themeColor="accent5" w:themeShade="80"/>
+          <w:sz w:val="24"/>
+          <w:szCs w:val="24"/>
+        </w:rPr>
+        <w:t xml:space="preserve"> </w:t>
+      </w:r>
+      <w:r>
+        <w:rPr>
+          <w:rFonts w:cstheme="minorHAnsi"/>
+          <w:noProof w:val="0"/>
+          <w:color w:val="000000" w:themeColor="text1"/>
+          <w:sz w:val="24"/>
+          <w:szCs w:val="24"/>
+        </w:rPr>
+        <w:t>and</w:t>
+      </w:r>
+      <w:r>
+        <w:rPr>
+          <w:rFonts w:cstheme="minorHAnsi"/>
+          <w:noProof w:val="0"/>
+          <w:color w:val="000000" w:themeColor="text1"/>
+          <w:sz w:val="24"/>
+          <w:szCs w:val="24"/>
+        </w:rPr>
+        <w:t xml:space="preserve"> </w:t>
+      </w:r>
+      <w:r>
+        <w:rPr>
+          <w:rFonts w:cstheme="minorHAnsi"/>
+          <w:noProof w:val="0"/>
+          <w:color w:val="0070C0"/>
+          <w:sz w:val="24"/>
+          <w:szCs w:val="24"/>
+        </w:rPr>
+        <w:t>Newspapers</w:t>
+      </w:r>
+      <w:r>
+        <w:rPr>
+          <w:rFonts w:cstheme="minorHAnsi"/>
+          <w:noProof w:val="0"/>
+          <w:color w:val="0070C0"/>
+          <w:sz w:val="24"/>
+          <w:szCs w:val="24"/>
+        </w:rPr>
+        <w:t>,</w:t>
+      </w:r>
+      <w:r>
+        <w:rPr>
+          <w:rFonts w:cstheme="minorHAnsi"/>
+          <w:noProof w:val="0"/>
+          <w:color w:val="215868" w:themeColor="accent5" w:themeShade="80"/>
+          <w:sz w:val="24"/>
+          <w:szCs w:val="24"/>
+        </w:rPr>
+        <w:t xml:space="preserve"> </w:t>
+      </w:r>
+      <w:r>
+        <w:rPr>
+          <w:rFonts w:cstheme="minorHAnsi"/>
+          <w:noProof w:val="0"/>
+          <w:color w:val="000000" w:themeColor="text1"/>
+          <w:sz w:val="24"/>
+          <w:szCs w:val="24"/>
+        </w:rPr>
+        <w:t>which inherit the abstract</w:t>
+      </w:r>
+      <w:r>
+        <w:rPr>
+          <w:rFonts w:cstheme="minorHAnsi"/>
+          <w:noProof w:val="0"/>
+          <w:color w:val="215868" w:themeColor="accent5" w:themeShade="80"/>
+          <w:sz w:val="24"/>
+          <w:szCs w:val="24"/>
+        </w:rPr>
+        <w:t xml:space="preserve"> </w:t>
+      </w:r>
+      <w:r>
+        <w:rPr>
+          <w:rFonts w:cstheme="minorHAnsi"/>
+          <w:noProof w:val="0"/>
+          <w:color w:val="000000" w:themeColor="text1"/>
+          <w:sz w:val="24"/>
+          <w:szCs w:val="24"/>
+        </w:rPr>
+        <w:t xml:space="preserve">class </w:t>
+      </w:r>
+      <w:proofErr w:type="spellStart"/>
+      <w:r>
+        <w:rPr>
+          <w:rFonts w:cstheme="minorHAnsi"/>
+          <w:noProof w:val="0"/>
+          <w:color w:val="000000" w:themeColor="text1"/>
+          <w:sz w:val="24"/>
+          <w:szCs w:val="24"/>
+        </w:rPr>
+        <w:t>ReadableItem</w:t>
+      </w:r>
+      <w:proofErr w:type="spellEnd"/>
+      <w:r>
+        <w:rPr>
+          <w:rFonts w:cstheme="minorHAnsi"/>
+          <w:noProof w:val="0"/>
+          <w:color w:val="000000" w:themeColor="text1"/>
+          <w:sz w:val="24"/>
+          <w:szCs w:val="24"/>
+        </w:rPr>
+        <w:t xml:space="preserve">. Those items </w:t>
+      </w:r>
+      <w:r>
+        <w:rPr>
+          <w:rFonts w:cstheme="minorHAnsi"/>
+          <w:noProof w:val="0"/>
+          <w:color w:val="000000" w:themeColor="text1"/>
+          <w:sz w:val="24"/>
+          <w:szCs w:val="24"/>
+        </w:rPr>
+        <w:t>a different</w:t>
+      </w:r>
+      <w:r>
+        <w:rPr>
+          <w:rFonts w:cstheme="minorHAnsi"/>
+          <w:noProof w:val="0"/>
+          <w:color w:val="000000" w:themeColor="text1"/>
+          <w:sz w:val="24"/>
+          <w:szCs w:val="24"/>
+        </w:rPr>
+        <w:t xml:space="preserve"> set of properties but share a common genre from a predefined set</w:t>
+      </w:r>
+      <w:r>
+        <w:rPr>
+          <w:rFonts w:cstheme="minorHAnsi"/>
+          <w:noProof w:val="0"/>
+          <w:color w:val="000000" w:themeColor="text1"/>
+          <w:sz w:val="24"/>
+          <w:szCs w:val="24"/>
+        </w:rPr>
+        <w:t>,</w:t>
+      </w:r>
+      <w:r>
+        <w:rPr>
+          <w:rFonts w:cstheme="minorHAnsi"/>
+          <w:noProof w:val="0"/>
+          <w:color w:val="000000" w:themeColor="text1"/>
+          <w:sz w:val="24"/>
+          <w:szCs w:val="24"/>
+        </w:rPr>
+        <w:t xml:space="preserve"> listed in the </w:t>
+      </w:r>
+      <w:r>
+        <w:rPr>
+          <w:rFonts w:cstheme="minorHAnsi"/>
+          <w:noProof w:val="0"/>
+          <w:color w:val="000000" w:themeColor="text1"/>
+          <w:sz w:val="24"/>
+          <w:szCs w:val="24"/>
+          <w:highlight w:val="white"/>
+        </w:rPr>
+        <w:t>Genres</w:t>
+      </w:r>
+      <w:r>
+        <w:rPr>
+          <w:rFonts w:cstheme="minorHAnsi"/>
+          <w:noProof w:val="0"/>
+          <w:color w:val="000000" w:themeColor="text1"/>
+          <w:sz w:val="24"/>
+          <w:szCs w:val="24"/>
+        </w:rPr>
+        <w:t xml:space="preserve"> enumeration</w:t>
+      </w:r>
+      <w:r>
+        <w:rPr>
+          <w:rFonts w:cstheme="minorHAnsi"/>
+          <w:noProof w:val="0"/>
+          <w:color w:val="000000" w:themeColor="text1"/>
+          <w:sz w:val="24"/>
+          <w:szCs w:val="24"/>
+        </w:rPr>
+        <w:t>, as well as some other identical properties, which are implemented in the base class</w:t>
+      </w:r>
+      <w:r>
+        <w:rPr>
+          <w:rFonts w:cstheme="minorHAnsi"/>
+          <w:noProof w:val="0"/>
+          <w:color w:val="000000" w:themeColor="text1"/>
+          <w:sz w:val="24"/>
+          <w:szCs w:val="24"/>
+        </w:rPr>
+        <w:t xml:space="preserve">. The </w:t>
+      </w:r>
+      <w:proofErr w:type="spellStart"/>
+      <w:r>
+        <w:rPr>
+          <w:rFonts w:cstheme="minorHAnsi"/>
+          <w:noProof w:val="0"/>
+          <w:color w:val="0070C0"/>
+          <w:sz w:val="24"/>
+          <w:szCs w:val="24"/>
+        </w:rPr>
+        <w:t>DataM</w:t>
+      </w:r>
+      <w:r>
+        <w:rPr>
+          <w:rFonts w:cstheme="minorHAnsi"/>
+          <w:noProof w:val="0"/>
+          <w:color w:val="0070C0"/>
+          <w:sz w:val="24"/>
+          <w:szCs w:val="24"/>
+        </w:rPr>
+        <w:t>anger</w:t>
+      </w:r>
+      <w:proofErr w:type="spellEnd"/>
+      <w:r>
+        <w:rPr>
+          <w:rFonts w:cstheme="minorHAnsi"/>
+          <w:noProof w:val="0"/>
+          <w:color w:val="0070C0"/>
+          <w:sz w:val="24"/>
+          <w:szCs w:val="24"/>
+        </w:rPr>
+        <w:t xml:space="preserve"> </w:t>
+      </w:r>
+      <w:r>
+        <w:rPr>
+          <w:rFonts w:cstheme="minorHAnsi"/>
+          <w:noProof w:val="0"/>
+          <w:color w:val="000000" w:themeColor="text1"/>
+          <w:sz w:val="24"/>
+          <w:szCs w:val="24"/>
+        </w:rPr>
+        <w:t>class takes care of reading and writing infor</w:t>
+      </w:r>
+      <w:r>
+        <w:rPr>
+          <w:rFonts w:cstheme="minorHAnsi"/>
+          <w:noProof w:val="0"/>
+          <w:color w:val="000000" w:themeColor="text1"/>
+          <w:sz w:val="24"/>
+          <w:szCs w:val="24"/>
+        </w:rPr>
+        <w:t>m</w:t>
+      </w:r>
+      <w:r>
+        <w:rPr>
+          <w:rFonts w:cstheme="minorHAnsi"/>
+          <w:noProof w:val="0"/>
+          <w:color w:val="000000" w:themeColor="text1"/>
+          <w:sz w:val="24"/>
+          <w:szCs w:val="24"/>
+        </w:rPr>
+        <w:t>ation about profiles</w:t>
+      </w:r>
+      <w:r>
+        <w:rPr>
+          <w:rFonts w:cstheme="minorHAnsi"/>
+          <w:noProof w:val="0"/>
+          <w:color w:val="000000" w:themeColor="text1"/>
+          <w:sz w:val="24"/>
+          <w:szCs w:val="24"/>
+        </w:rPr>
+        <w:t xml:space="preserve"> and</w:t>
+      </w:r>
+      <w:r>
+        <w:rPr>
+          <w:rFonts w:cstheme="minorHAnsi"/>
+          <w:noProof w:val="0"/>
+          <w:color w:val="000000" w:themeColor="text1"/>
+          <w:sz w:val="24"/>
+          <w:szCs w:val="24"/>
+        </w:rPr>
+        <w:t xml:space="preserve"> readable items</w:t>
+      </w:r>
+      <w:r>
+        <w:rPr>
+          <w:rFonts w:cstheme="minorHAnsi"/>
+          <w:noProof w:val="0"/>
+          <w:color w:val="000000" w:themeColor="text1"/>
+          <w:sz w:val="24"/>
+          <w:szCs w:val="24"/>
+        </w:rPr>
+        <w:t xml:space="preserve"> from text files (our data base)</w:t>
+      </w:r>
+      <w:r>
+        <w:rPr>
+          <w:rFonts w:cstheme="minorHAnsi"/>
+          <w:noProof w:val="0"/>
+          <w:color w:val="000000" w:themeColor="text1"/>
+          <w:sz w:val="24"/>
+          <w:szCs w:val="24"/>
+        </w:rPr>
+        <w:t>. All the infor</w:t>
+      </w:r>
+      <w:r>
+        <w:rPr>
+          <w:rFonts w:cstheme="minorHAnsi"/>
+          <w:noProof w:val="0"/>
+          <w:color w:val="000000" w:themeColor="text1"/>
+          <w:sz w:val="24"/>
+          <w:szCs w:val="24"/>
+        </w:rPr>
+        <w:t>m</w:t>
+      </w:r>
+      <w:r>
+        <w:rPr>
+          <w:rFonts w:cstheme="minorHAnsi"/>
+          <w:noProof w:val="0"/>
+          <w:color w:val="000000" w:themeColor="text1"/>
+          <w:sz w:val="24"/>
+          <w:szCs w:val="24"/>
+        </w:rPr>
+        <w:t>atio</w:t>
+      </w:r>
+      <w:r>
+        <w:rPr>
+          <w:rFonts w:cstheme="minorHAnsi"/>
+          <w:noProof w:val="0"/>
+          <w:color w:val="000000" w:themeColor="text1"/>
+          <w:sz w:val="24"/>
+          <w:szCs w:val="24"/>
+        </w:rPr>
+        <w:t>n</w:t>
+      </w:r>
+      <w:r>
+        <w:rPr>
+          <w:rFonts w:cstheme="minorHAnsi"/>
+          <w:noProof w:val="0"/>
+          <w:color w:val="000000" w:themeColor="text1"/>
+          <w:sz w:val="24"/>
+          <w:szCs w:val="24"/>
+        </w:rPr>
+        <w:t xml:space="preserve"> about user and readable</w:t>
+      </w:r>
+      <w:r>
+        <w:rPr>
+          <w:rFonts w:cstheme="minorHAnsi"/>
+          <w:noProof w:val="0"/>
+          <w:color w:val="000000" w:themeColor="text1"/>
+          <w:sz w:val="24"/>
+          <w:szCs w:val="24"/>
+        </w:rPr>
+        <w:t xml:space="preserve"> </w:t>
+      </w:r>
+      <w:r>
+        <w:rPr>
+          <w:rFonts w:cstheme="minorHAnsi"/>
+          <w:noProof w:val="0"/>
+          <w:color w:val="000000" w:themeColor="text1"/>
+          <w:sz w:val="24"/>
+          <w:szCs w:val="24"/>
+        </w:rPr>
+        <w:t>item</w:t>
+      </w:r>
+      <w:r>
+        <w:rPr>
+          <w:rFonts w:cstheme="minorHAnsi"/>
+          <w:noProof w:val="0"/>
+          <w:color w:val="000000" w:themeColor="text1"/>
+          <w:sz w:val="24"/>
+          <w:szCs w:val="24"/>
+        </w:rPr>
+        <w:t>s</w:t>
+      </w:r>
+      <w:r>
+        <w:rPr>
+          <w:rFonts w:cstheme="minorHAnsi"/>
+          <w:noProof w:val="0"/>
+          <w:color w:val="000000" w:themeColor="text1"/>
+          <w:sz w:val="24"/>
+          <w:szCs w:val="24"/>
+        </w:rPr>
+        <w:t xml:space="preserve"> is stored in the DB f</w:t>
+      </w:r>
+      <w:r>
+        <w:rPr>
+          <w:rFonts w:cstheme="minorHAnsi"/>
+          <w:noProof w:val="0"/>
+          <w:color w:val="000000" w:themeColor="text1"/>
+          <w:sz w:val="24"/>
+          <w:szCs w:val="24"/>
+        </w:rPr>
+        <w:t>older in our project structure</w:t>
+      </w:r>
+      <w:r>
+        <w:rPr>
+          <w:rFonts w:cstheme="minorHAnsi"/>
+          <w:noProof w:val="0"/>
+          <w:color w:val="000000" w:themeColor="text1"/>
+          <w:sz w:val="24"/>
+          <w:szCs w:val="24"/>
+        </w:rPr>
+        <w:t>.</w:t>
+      </w:r>
+    </w:p>
+    <w:p>
+      <w:pPr>
+        <w:pStyle w:val="ListParagraph"/>
+        <w:numPr>
+          <w:ilvl w:val="0"/>
+          <w:numId w:val="0"/>
+        </w:numPr>
+        <w:ind w:left="720"/>
+        <w:rPr>
+          <w:noProof w:val="0"/>
+          <w:sz w:val="24"/>
+          <w:szCs w:val="24"/>
+        </w:rPr>
+      </w:pPr>
+      <w:r>
+        <w:rPr>
+          <w:noProof w:val="0"/>
+          <w:sz w:val="24"/>
+          <w:szCs w:val="24"/>
+        </w:rPr>
+        <w:t xml:space="preserve">The </w:t>
+      </w:r>
+      <w:r>
+        <w:rPr>
+          <w:noProof w:val="0"/>
+          <w:sz w:val="24"/>
+          <w:szCs w:val="24"/>
+        </w:rPr>
+        <w:t>App</w:t>
+      </w:r>
+      <w:r>
+        <w:rPr>
+          <w:noProof w:val="0"/>
+          <w:sz w:val="24"/>
+          <w:szCs w:val="24"/>
+        </w:rPr>
+        <w:t xml:space="preserve"> provides </w:t>
+      </w:r>
+      <w:r>
+        <w:rPr>
+          <w:noProof w:val="0"/>
+          <w:sz w:val="24"/>
+          <w:szCs w:val="24"/>
+        </w:rPr>
+        <w:t>searching</w:t>
+      </w:r>
+      <w:r>
+        <w:rPr>
+          <w:noProof w:val="0"/>
+          <w:sz w:val="24"/>
+          <w:szCs w:val="24"/>
+        </w:rPr>
+        <w:t xml:space="preserve"> in its own </w:t>
+      </w:r>
+      <w:r>
+        <w:rPr>
+          <w:noProof w:val="0"/>
+          <w:sz w:val="24"/>
+          <w:szCs w:val="24"/>
+        </w:rPr>
+        <w:t xml:space="preserve">DB, through the Search class implementation. </w:t>
+      </w:r>
+      <w:r>
+        <w:rPr>
+          <w:noProof w:val="0"/>
+          <w:sz w:val="24"/>
+          <w:szCs w:val="24"/>
+        </w:rPr>
+        <w:t xml:space="preserve"> </w:t>
+      </w:r>
+      <w:r>
+        <w:rPr>
+          <w:noProof w:val="0"/>
+          <w:sz w:val="24"/>
+          <w:szCs w:val="24"/>
+        </w:rPr>
+        <w:t>All readable items have a</w:t>
+      </w:r>
+      <w:r>
+        <w:rPr>
+          <w:noProof w:val="0"/>
+          <w:sz w:val="24"/>
+          <w:szCs w:val="24"/>
+        </w:rPr>
+        <w:t xml:space="preserve"> </w:t>
+      </w:r>
+      <w:r>
+        <w:rPr>
+          <w:noProof w:val="0"/>
+          <w:color w:val="0070C0"/>
+          <w:sz w:val="24"/>
+          <w:szCs w:val="24"/>
+        </w:rPr>
+        <w:t xml:space="preserve">Rating </w:t>
+      </w:r>
+      <w:r>
+        <w:rPr>
+          <w:noProof w:val="0"/>
+          <w:sz w:val="24"/>
+          <w:szCs w:val="24"/>
+        </w:rPr>
+        <w:t>structure. There are four Exception classes which throw user friendly messages.</w:t>
+      </w:r>
+    </w:p>
+    <w:p>
+      <w:pPr>
+        <w:pStyle w:val="ListParagraph"/>
+        <w:numPr>
+          <w:ilvl w:val="0"/>
+          <w:numId w:val="0"/>
+        </w:numPr>
+        <w:ind w:left="720"/>
+        <w:rPr>
+          <w:noProof w:val="0"/>
           <w:sz w:val="24"/>
           <w:szCs w:val="24"/>
         </w:rPr>
@@ -1613,13 +2615,15 @@
         </w:numPr>
         <w:jc w:val="left"/>
         <w:rPr>
-          <w:sz w:val="24"/>
-          <w:szCs w:val="24"/>
-        </w:rPr>
-      </w:pPr>
-      <w:r>
-        <w:rPr>
-          <w:color w:val="00B0F0"/>
+          <w:noProof w:val="0"/>
+          <w:sz w:val="24"/>
+          <w:szCs w:val="24"/>
+        </w:rPr>
+      </w:pPr>
+      <w:r>
+        <w:rPr>
+          <w:noProof w:val="0"/>
+          <w:color w:val="6B9D30"/>
           <w:sz w:val="24"/>
           <w:szCs w:val="24"/>
         </w:rPr>
@@ -1627,6 +2631,7 @@
       </w:r>
       <w:r>
         <w:rPr>
+          <w:noProof w:val="0"/>
           <w:sz w:val="24"/>
           <w:szCs w:val="24"/>
         </w:rPr>
@@ -1634,6 +2639,7 @@
       </w:r>
       <w:r>
         <w:rPr>
+          <w:noProof w:val="0"/>
           <w:sz w:val="24"/>
           <w:szCs w:val="24"/>
         </w:rPr>
@@ -1641,13 +2647,98 @@
       </w:r>
       <w:r>
         <w:rPr>
+          <w:noProof w:val="0"/>
           <w:sz w:val="24"/>
           <w:szCs w:val="24"/>
         </w:rPr>
         <w:t>ntation:</w:t>
       </w:r>
-      <w:bookmarkStart w:id="0" w:name="_GoBack"/>
-      <w:bookmarkEnd w:id="0"/>
+    </w:p>
+    <w:p>
+      <w:pPr>
+        <w:pStyle w:val="ListParagraph"/>
+        <w:numPr>
+          <w:ilvl w:val="0"/>
+          <w:numId w:val="0"/>
+        </w:numPr>
+        <w:ind w:left="720"/>
+        <w:rPr>
+          <w:noProof w:val="0"/>
+          <w:sz w:val="24"/>
+          <w:szCs w:val="24"/>
+        </w:rPr>
+      </w:pPr>
+      <w:r>
+        <w:rPr>
+          <w:noProof w:val="0"/>
+          <w:sz w:val="24"/>
+          <w:szCs w:val="24"/>
+        </w:rPr>
+        <w:t xml:space="preserve">All </w:t>
+      </w:r>
+      <w:r>
+        <w:rPr>
+          <w:noProof w:val="0"/>
+          <w:sz w:val="24"/>
+          <w:szCs w:val="24"/>
+        </w:rPr>
+        <w:t>requirements</w:t>
+      </w:r>
+      <w:r>
+        <w:rPr>
+          <w:noProof w:val="0"/>
+          <w:sz w:val="24"/>
+          <w:szCs w:val="24"/>
+        </w:rPr>
+        <w:t xml:space="preserve"> are being met incl. those for classes, interfaces enumerations, OOD, </w:t>
+      </w:r>
+      <w:r>
+        <w:rPr>
+          <w:noProof w:val="0"/>
+          <w:sz w:val="24"/>
+          <w:szCs w:val="24"/>
+        </w:rPr>
+        <w:t>structures</w:t>
+      </w:r>
+      <w:r>
+        <w:rPr>
+          <w:noProof w:val="0"/>
+          <w:sz w:val="24"/>
+          <w:szCs w:val="24"/>
+        </w:rPr>
+        <w:t>, polymorphism, inheritance, abstraction, exception</w:t>
+      </w:r>
+      <w:r>
+        <w:rPr>
+          <w:noProof w:val="0"/>
+          <w:sz w:val="24"/>
+          <w:szCs w:val="24"/>
+        </w:rPr>
+        <w:t xml:space="preserve"> handling.</w:t>
+      </w:r>
+    </w:p>
+    <w:p>
+      <w:pPr>
+        <w:pStyle w:val="ListParagraph"/>
+        <w:numPr>
+          <w:ilvl w:val="0"/>
+          <w:numId w:val="0"/>
+        </w:numPr>
+        <w:ind w:left="720"/>
+        <w:rPr>
+          <w:noProof w:val="0"/>
+          <w:sz w:val="24"/>
+          <w:szCs w:val="24"/>
+        </w:rPr>
+      </w:pPr>
+      <w:r>
+        <w:rPr>
+          <w:noProof w:val="0"/>
+          <w:sz w:val="24"/>
+          <w:szCs w:val="24"/>
+        </w:rPr>
+        <w:t xml:space="preserve">The program implementation uses highest level of abstraction and polymorphism. </w:t>
+      </w:r>
     </w:p>
     <w:p>
       <w:pPr>
@@ -1659,60 +2750,11 @@
         <w:ind w:left="720"/>
         <w:jc w:val="left"/>
         <w:rPr>
-          <w:sz w:val="24"/>
-          <w:szCs w:val="24"/>
-        </w:rPr>
-      </w:pPr>
-      <w:r>
-        <w:rPr>
-          <w:sz w:val="24"/>
-          <w:szCs w:val="24"/>
-        </w:rPr>
-        <w:t xml:space="preserve">All requirments are being met incl. those for classes, interfaces enumerations, OOD, </w:t>
-      </w:r>
-      <w:r>
-        <w:rPr>
-          <w:sz w:val="24"/>
-          <w:szCs w:val="24"/>
-        </w:rPr>
-        <w:t>structures</w:t>
-      </w:r>
-      <w:r>
-        <w:rPr>
-          <w:sz w:val="24"/>
-          <w:szCs w:val="24"/>
-        </w:rPr>
-        <w:t>, polymorphism, inheritance, abstraction, exception</w:t>
-      </w:r>
-      <w:r>
-        <w:rPr>
-          <w:sz w:val="24"/>
-          <w:szCs w:val="24"/>
-        </w:rPr>
-        <w:t xml:space="preserve"> handling.</w:t>
-      </w:r>
-    </w:p>
-    <w:p>
-      <w:pPr>
-        <w:pStyle w:val="ListParagraph"/>
-        <w:numPr>
-          <w:ilvl w:val="0"/>
-          <w:numId w:val="0"/>
-        </w:numPr>
-        <w:ind w:left="720"/>
-        <w:jc w:val="left"/>
-        <w:rPr>
-          <w:sz w:val="24"/>
-          <w:szCs w:val="24"/>
-        </w:rPr>
-      </w:pPr>
-      <w:r>
-        <w:rPr>
-          <w:sz w:val="24"/>
-          <w:szCs w:val="24"/>
-        </w:rPr>
-        <w:t xml:space="preserve">The program implementation uses highest level of abstraction and polymorphism. </w:t>
-      </w:r>
+          <w:noProof w:val="0"/>
+          <w:sz w:val="24"/>
+          <w:szCs w:val="24"/>
+        </w:rPr>
+      </w:pPr>
     </w:p>
     <w:p>
       <w:pPr>
@@ -1723,13 +2765,16 @@
         </w:numPr>
         <w:jc w:val="left"/>
         <w:rPr>
-          <w:sz w:val="24"/>
-          <w:szCs w:val="24"/>
-        </w:rPr>
-      </w:pPr>
-      <w:r>
-        <w:rPr>
-          <w:color w:val="0070C0"/>
+          <w:noProof w:val="0"/>
+          <w:color w:val="6B9D30"/>
+          <w:sz w:val="24"/>
+          <w:szCs w:val="24"/>
+        </w:rPr>
+      </w:pPr>
+      <w:r>
+        <w:rPr>
+          <w:noProof w:val="0"/>
+          <w:color w:val="6B9D30"/>
           <w:sz w:val="24"/>
           <w:szCs w:val="24"/>
         </w:rPr>
@@ -1766,6 +2811,7 @@
           <w:sz w:val="24"/>
           <w:szCs w:val="24"/>
         </w:rPr>
+        <w:lastRenderedPageBreak/>
         <w:t xml:space="preserve">            </w:t>
       </w:r>
       <w:r>
@@ -1783,9 +2829,6 @@
         <w:tab/>
       </w:r>
       <w:r>
-        <w:rPr>
-          <w:noProof/>
-        </w:rPr>
         <w:drawing>
           <wp:inline distT="0" distB="0" distL="0" distR="0" wp14:anchorId="70B800EE" wp14:editId="5E08ACFC">
             <wp:extent cx="2114955" cy="1726167"/>
@@ -1844,40 +2887,38 @@
           <w:sz w:val="24"/>
           <w:szCs w:val="24"/>
         </w:rPr>
-        <w:t xml:space="preserve">Follow on screen: </w:t>
+        <w:t>Follow on screen</w:t>
+      </w:r>
+      <w:r>
+        <w:rPr>
+          <w:sz w:val="24"/>
+          <w:szCs w:val="24"/>
+        </w:rPr>
+        <w:t>s</w:t>
+      </w:r>
+      <w:r>
+        <w:rPr>
+          <w:sz w:val="24"/>
+          <w:szCs w:val="24"/>
+        </w:rPr>
+        <w:t xml:space="preserve">: </w:t>
       </w:r>
     </w:p>
     <w:p>
       <w:pPr>
         <w:jc w:val="left"/>
-        <w:rPr>
-          <w:noProof/>
-        </w:rPr>
-      </w:pPr>
-      <w:r>
-        <w:rPr>
-          <w:noProof/>
-        </w:rPr>
-        <w:lastRenderedPageBreak/>
+      </w:pPr>
+      <w:r>
         <w:t xml:space="preserve"> </w:t>
       </w:r>
       <w:r>
-        <w:rPr>
-          <w:noProof/>
-        </w:rPr>
         <w:tab/>
       </w:r>
       <w:r>
-        <w:rPr>
-          <w:noProof/>
-        </w:rPr>
         <w:tab/>
         <w:t xml:space="preserve"> </w:t>
       </w:r>
       <w:r>
-        <w:rPr>
-          <w:noProof/>
-        </w:rPr>
         <w:drawing>
           <wp:inline distT="0" distB="0" distL="0" distR="0" wp14:anchorId="78567298" wp14:editId="2777170C">
             <wp:extent cx="2982036" cy="2149522"/>
@@ -1931,9 +2972,6 @@
         </w:rPr>
       </w:pPr>
       <w:r>
-        <w:rPr>
-          <w:noProof/>
-        </w:rPr>
         <w:drawing>
           <wp:inline distT="0" distB="0" distL="0" distR="0" wp14:anchorId="006A1EDB" wp14:editId="022E7408">
             <wp:extent cx="2947317" cy="2142339"/>
@@ -1978,9 +3016,6 @@
         </w:drawing>
       </w:r>
       <w:r>
-        <w:rPr>
-          <w:noProof/>
-        </w:rPr>
         <w:drawing>
           <wp:inline distT="0" distB="0" distL="0" distR="0" wp14:anchorId="27ACA4B3" wp14:editId="253734BB">
             <wp:extent cx="2987988" cy="2149002"/>
@@ -2027,7 +3062,6 @@
     </w:p>
     <w:p>
       <w:pPr>
-        <w:jc w:val="left"/>
         <w:rPr>
           <w:sz w:val="24"/>
           <w:szCs w:val="24"/>
@@ -3040,6 +4074,119 @@
     </w:lvl>
   </w:abstractNum>
   <w:abstractNum w:abstractNumId="7">
+    <w:nsid w:val="272B65F4"/>
+    <w:multiLevelType w:val="hybridMultilevel"/>
+    <w:tmpl w:val="6660D376"/>
+    <w:lvl w:ilvl="0" w:tplc="0DF8344A">
+      <w:start w:val="8"/>
+      <w:numFmt w:val="bullet"/>
+      <w:lvlText w:val="-"/>
+      <w:lvlJc w:val="left"/>
+      <w:pPr>
+        <w:ind w:left="1080" w:hanging="360"/>
+      </w:pPr>
+      <w:rPr>
+        <w:rFonts w:ascii="Calibri" w:eastAsiaTheme="minorHAnsi" w:hAnsi="Calibri" w:cstheme="minorHAnsi" w:hint="default"/>
+      </w:rPr>
+    </w:lvl>
+    <w:lvl w:ilvl="1" w:tplc="04090003" w:tentative="1">
+      <w:start w:val="1"/>
+      <w:numFmt w:val="bullet"/>
+      <w:lvlText w:val="o"/>
+      <w:lvlJc w:val="left"/>
+      <w:pPr>
+        <w:ind w:left="1800" w:hanging="360"/>
+      </w:pPr>
+      <w:rPr>
+        <w:rFonts w:ascii="Courier New" w:hAnsi="Courier New" w:cs="Courier New" w:hint="default"/>
+      </w:rPr>
+    </w:lvl>
+    <w:lvl w:ilvl="2" w:tplc="04090005" w:tentative="1">
+      <w:start w:val="1"/>
+      <w:numFmt w:val="bullet"/>
+      <w:lvlText w:val=""/>
+      <w:lvlJc w:val="left"/>
+      <w:pPr>
+        <w:ind w:left="2520" w:hanging="360"/>
+      </w:pPr>
+      <w:rPr>
+        <w:rFonts w:ascii="Wingdings" w:hAnsi="Wingdings" w:hint="default"/>
+      </w:rPr>
+    </w:lvl>
+    <w:lvl w:ilvl="3" w:tplc="04090001" w:tentative="1">
+      <w:start w:val="1"/>
+      <w:numFmt w:val="bullet"/>
+      <w:lvlText w:val=""/>
+      <w:lvlJc w:val="left"/>
+      <w:pPr>
+        <w:ind w:left="3240" w:hanging="360"/>
+      </w:pPr>
+      <w:rPr>
+        <w:rFonts w:ascii="Symbol" w:hAnsi="Symbol" w:hint="default"/>
+      </w:rPr>
+    </w:lvl>
+    <w:lvl w:ilvl="4" w:tplc="04090003" w:tentative="1">
+      <w:start w:val="1"/>
+      <w:numFmt w:val="bullet"/>
+      <w:lvlText w:val="o"/>
+      <w:lvlJc w:val="left"/>
+      <w:pPr>
+        <w:ind w:left="3960" w:hanging="360"/>
+      </w:pPr>
+      <w:rPr>
+        <w:rFonts w:ascii="Courier New" w:hAnsi="Courier New" w:cs="Courier New" w:hint="default"/>
+      </w:rPr>
+    </w:lvl>
+    <w:lvl w:ilvl="5" w:tplc="04090005" w:tentative="1">
+      <w:start w:val="1"/>
+      <w:numFmt w:val="bullet"/>
+      <w:lvlText w:val=""/>
+      <w:lvlJc w:val="left"/>
+      <w:pPr>
+        <w:ind w:left="4680" w:hanging="360"/>
+      </w:pPr>
+      <w:rPr>
+        <w:rFonts w:ascii="Wingdings" w:hAnsi="Wingdings" w:hint="default"/>
+      </w:rPr>
+    </w:lvl>
+    <w:lvl w:ilvl="6" w:tplc="04090001" w:tentative="1">
+      <w:start w:val="1"/>
+      <w:numFmt w:val="bullet"/>
+      <w:lvlText w:val=""/>
+      <w:lvlJc w:val="left"/>
+      <w:pPr>
+        <w:ind w:left="5400" w:hanging="360"/>
+      </w:pPr>
+      <w:rPr>
+        <w:rFonts w:ascii="Symbol" w:hAnsi="Symbol" w:hint="default"/>
+      </w:rPr>
+    </w:lvl>
+    <w:lvl w:ilvl="7" w:tplc="04090003" w:tentative="1">
+      <w:start w:val="1"/>
+      <w:numFmt w:val="bullet"/>
+      <w:lvlText w:val="o"/>
+      <w:lvlJc w:val="left"/>
+      <w:pPr>
+        <w:ind w:left="6120" w:hanging="360"/>
+      </w:pPr>
+      <w:rPr>
+        <w:rFonts w:ascii="Courier New" w:hAnsi="Courier New" w:cs="Courier New" w:hint="default"/>
+      </w:rPr>
+    </w:lvl>
+    <w:lvl w:ilvl="8" w:tplc="04090005" w:tentative="1">
+      <w:start w:val="1"/>
+      <w:numFmt w:val="bullet"/>
+      <w:lvlText w:val=""/>
+      <w:lvlJc w:val="left"/>
+      <w:pPr>
+        <w:ind w:left="6840" w:hanging="360"/>
+      </w:pPr>
+      <w:rPr>
+        <w:rFonts w:ascii="Wingdings" w:hAnsi="Wingdings" w:hint="default"/>
+      </w:rPr>
+    </w:lvl>
+  </w:abstractNum>
+  <w:abstractNum w:abstractNumId="8">
     <w:nsid w:val="28CD075B"/>
     <w:multiLevelType w:val="hybridMultilevel"/>
     <w:tmpl w:val="E1FAEA6C"/>
@@ -3152,7 +4299,7 @@
       </w:rPr>
     </w:lvl>
   </w:abstractNum>
-  <w:abstractNum w:abstractNumId="8">
+  <w:abstractNum w:abstractNumId="9">
     <w:nsid w:val="30450F34"/>
     <w:multiLevelType w:val="hybridMultilevel"/>
     <w:tmpl w:val="FEC6A07C"/>
@@ -3265,7 +4412,7 @@
       </w:rPr>
     </w:lvl>
   </w:abstractNum>
-  <w:abstractNum w:abstractNumId="9">
+  <w:abstractNum w:abstractNumId="10">
     <w:nsid w:val="3250774C"/>
     <w:multiLevelType w:val="hybridMultilevel"/>
     <w:tmpl w:val="D196E5C8"/>
@@ -3378,7 +4525,7 @@
       </w:rPr>
     </w:lvl>
   </w:abstractNum>
-  <w:abstractNum w:abstractNumId="10">
+  <w:abstractNum w:abstractNumId="11">
     <w:nsid w:val="3329582E"/>
     <w:multiLevelType w:val="hybridMultilevel"/>
     <w:tmpl w:val="4B1284C4"/>
@@ -3467,7 +4614,7 @@
       </w:pPr>
     </w:lvl>
   </w:abstractNum>
-  <w:abstractNum w:abstractNumId="11">
+  <w:abstractNum w:abstractNumId="12">
     <w:nsid w:val="3F556457"/>
     <w:multiLevelType w:val="hybridMultilevel"/>
     <w:tmpl w:val="6DD639DA"/>
@@ -3580,7 +4727,7 @@
       </w:rPr>
     </w:lvl>
   </w:abstractNum>
-  <w:abstractNum w:abstractNumId="12">
+  <w:abstractNum w:abstractNumId="13">
     <w:nsid w:val="3FEB5189"/>
     <w:multiLevelType w:val="hybridMultilevel"/>
     <w:tmpl w:val="799846C8"/>
@@ -3666,7 +4813,7 @@
       </w:pPr>
     </w:lvl>
   </w:abstractNum>
-  <w:abstractNum w:abstractNumId="13">
+  <w:abstractNum w:abstractNumId="14">
     <w:nsid w:val="435C5B3A"/>
     <w:multiLevelType w:val="hybridMultilevel"/>
     <w:tmpl w:val="39421F9A"/>
@@ -3779,7 +4926,7 @@
       </w:rPr>
     </w:lvl>
   </w:abstractNum>
-  <w:abstractNum w:abstractNumId="14">
+  <w:abstractNum w:abstractNumId="15">
     <w:nsid w:val="4B780842"/>
     <w:multiLevelType w:val="hybridMultilevel"/>
     <w:tmpl w:val="FD4C0670"/>
@@ -3892,7 +5039,7 @@
       </w:rPr>
     </w:lvl>
   </w:abstractNum>
-  <w:abstractNum w:abstractNumId="15">
+  <w:abstractNum w:abstractNumId="16">
     <w:nsid w:val="53120E1B"/>
     <w:multiLevelType w:val="hybridMultilevel"/>
     <w:tmpl w:val="B41ADD5E"/>
@@ -4005,7 +5152,7 @@
       </w:rPr>
     </w:lvl>
   </w:abstractNum>
-  <w:abstractNum w:abstractNumId="16">
+  <w:abstractNum w:abstractNumId="17">
     <w:nsid w:val="57BC0008"/>
     <w:multiLevelType w:val="hybridMultilevel"/>
     <w:tmpl w:val="FA3C6BE6"/>
@@ -4118,7 +5265,7 @@
       </w:rPr>
     </w:lvl>
   </w:abstractNum>
-  <w:abstractNum w:abstractNumId="17">
+  <w:abstractNum w:abstractNumId="18">
     <w:nsid w:val="5AB06835"/>
     <w:multiLevelType w:val="hybridMultilevel"/>
     <w:tmpl w:val="25D0F5BE"/>
@@ -4231,7 +5378,7 @@
       </w:rPr>
     </w:lvl>
   </w:abstractNum>
-  <w:abstractNum w:abstractNumId="18">
+  <w:abstractNum w:abstractNumId="19">
     <w:nsid w:val="5D5F3E18"/>
     <w:multiLevelType w:val="hybridMultilevel"/>
     <w:tmpl w:val="C51E9C8A"/>
@@ -4344,7 +5491,7 @@
       </w:rPr>
     </w:lvl>
   </w:abstractNum>
-  <w:abstractNum w:abstractNumId="19">
+  <w:abstractNum w:abstractNumId="20">
     <w:nsid w:val="6581521D"/>
     <w:multiLevelType w:val="hybridMultilevel"/>
     <w:tmpl w:val="B36CDA86"/>
@@ -4457,7 +5604,7 @@
       </w:rPr>
     </w:lvl>
   </w:abstractNum>
-  <w:abstractNum w:abstractNumId="20">
+  <w:abstractNum w:abstractNumId="21">
     <w:nsid w:val="66C85EB0"/>
     <w:multiLevelType w:val="hybridMultilevel"/>
     <w:tmpl w:val="B6508962"/>
@@ -4570,7 +5717,7 @@
       </w:rPr>
     </w:lvl>
   </w:abstractNum>
-  <w:abstractNum w:abstractNumId="21">
+  <w:abstractNum w:abstractNumId="22">
     <w:nsid w:val="688924A2"/>
     <w:multiLevelType w:val="hybridMultilevel"/>
     <w:tmpl w:val="48B22ACC"/>
@@ -4683,7 +5830,7 @@
       </w:rPr>
     </w:lvl>
   </w:abstractNum>
-  <w:abstractNum w:abstractNumId="22">
+  <w:abstractNum w:abstractNumId="23">
     <w:nsid w:val="6D786738"/>
     <w:multiLevelType w:val="hybridMultilevel"/>
     <w:tmpl w:val="2E609124"/>
@@ -4796,7 +5943,7 @@
       </w:rPr>
     </w:lvl>
   </w:abstractNum>
-  <w:abstractNum w:abstractNumId="23">
+  <w:abstractNum w:abstractNumId="24">
     <w:nsid w:val="6DF33F58"/>
     <w:multiLevelType w:val="hybridMultilevel"/>
     <w:tmpl w:val="8FF0902C"/>
@@ -4909,7 +6056,7 @@
       </w:rPr>
     </w:lvl>
   </w:abstractNum>
-  <w:abstractNum w:abstractNumId="24">
+  <w:abstractNum w:abstractNumId="25">
     <w:nsid w:val="78C91904"/>
     <w:multiLevelType w:val="hybridMultilevel"/>
     <w:tmpl w:val="D158A446"/>
@@ -5022,7 +6169,7 @@
       </w:rPr>
     </w:lvl>
   </w:abstractNum>
-  <w:abstractNum w:abstractNumId="25">
+  <w:abstractNum w:abstractNumId="26">
     <w:nsid w:val="7A38799E"/>
     <w:multiLevelType w:val="multilevel"/>
     <w:tmpl w:val="DF6CF0BA"/>
@@ -5171,7 +6318,7 @@
       </w:rPr>
     </w:lvl>
   </w:abstractNum>
-  <w:abstractNum w:abstractNumId="26">
+  <w:abstractNum w:abstractNumId="27">
     <w:nsid w:val="7ECA6EDE"/>
     <w:multiLevelType w:val="hybridMultilevel"/>
     <w:tmpl w:val="8A345DD8"/>
@@ -5261,91 +6408,94 @@
     </w:lvl>
   </w:abstractNum>
   <w:num w:numId="1">
-    <w:abstractNumId w:val="12"/>
+    <w:abstractNumId w:val="13"/>
   </w:num>
   <w:num w:numId="2">
     <w:abstractNumId w:val="6"/>
   </w:num>
   <w:num w:numId="3">
-    <w:abstractNumId w:val="19"/>
+    <w:abstractNumId w:val="20"/>
   </w:num>
   <w:num w:numId="4">
-    <w:abstractNumId w:val="9"/>
+    <w:abstractNumId w:val="10"/>
   </w:num>
   <w:num w:numId="5">
     <w:abstractNumId w:val="0"/>
   </w:num>
   <w:num w:numId="6">
+    <w:abstractNumId w:val="27"/>
+  </w:num>
+  <w:num w:numId="7">
     <w:abstractNumId w:val="26"/>
   </w:num>
-  <w:num w:numId="7">
-    <w:abstractNumId w:val="25"/>
-  </w:num>
   <w:num w:numId="8">
-    <w:abstractNumId w:val="14"/>
+    <w:abstractNumId w:val="15"/>
   </w:num>
   <w:num w:numId="9">
-    <w:abstractNumId w:val="14"/>
+    <w:abstractNumId w:val="15"/>
   </w:num>
   <w:num w:numId="10">
-    <w:abstractNumId w:val="21"/>
+    <w:abstractNumId w:val="22"/>
   </w:num>
   <w:num w:numId="11">
     <w:abstractNumId w:val="3"/>
   </w:num>
   <w:num w:numId="12">
-    <w:abstractNumId w:val="7"/>
+    <w:abstractNumId w:val="8"/>
   </w:num>
   <w:num w:numId="13">
-    <w:abstractNumId w:val="13"/>
+    <w:abstractNumId w:val="14"/>
   </w:num>
   <w:num w:numId="14">
-    <w:abstractNumId w:val="22"/>
+    <w:abstractNumId w:val="23"/>
   </w:num>
   <w:num w:numId="15">
-    <w:abstractNumId w:val="20"/>
+    <w:abstractNumId w:val="21"/>
   </w:num>
   <w:num w:numId="16">
-    <w:abstractNumId w:val="24"/>
+    <w:abstractNumId w:val="25"/>
   </w:num>
   <w:num w:numId="17">
     <w:abstractNumId w:val="1"/>
   </w:num>
   <w:num w:numId="18">
-    <w:abstractNumId w:val="11"/>
+    <w:abstractNumId w:val="12"/>
   </w:num>
   <w:num w:numId="19">
     <w:abstractNumId w:val="4"/>
   </w:num>
   <w:num w:numId="20">
-    <w:abstractNumId w:val="23"/>
+    <w:abstractNumId w:val="24"/>
   </w:num>
   <w:num w:numId="21">
     <w:abstractNumId w:val="5"/>
   </w:num>
   <w:num w:numId="22">
+    <w:abstractNumId w:val="18"/>
+  </w:num>
+  <w:num w:numId="23">
+    <w:abstractNumId w:val="16"/>
+  </w:num>
+  <w:num w:numId="24">
+    <w:abstractNumId w:val="15"/>
+  </w:num>
+  <w:num w:numId="25">
+    <w:abstractNumId w:val="19"/>
+  </w:num>
+  <w:num w:numId="26">
     <w:abstractNumId w:val="17"/>
   </w:num>
-  <w:num w:numId="23">
-    <w:abstractNumId w:val="15"/>
-  </w:num>
-  <w:num w:numId="24">
-    <w:abstractNumId w:val="14"/>
-  </w:num>
-  <w:num w:numId="25">
-    <w:abstractNumId w:val="18"/>
-  </w:num>
-  <w:num w:numId="26">
-    <w:abstractNumId w:val="16"/>
-  </w:num>
   <w:num w:numId="27">
-    <w:abstractNumId w:val="8"/>
+    <w:abstractNumId w:val="9"/>
   </w:num>
   <w:num w:numId="28">
     <w:abstractNumId w:val="2"/>
   </w:num>
   <w:num w:numId="29">
-    <w:abstractNumId w:val="10"/>
+    <w:abstractNumId w:val="11"/>
+  </w:num>
+  <w:num w:numId="30">
+    <w:abstractNumId w:val="7"/>
   </w:num>
 </w:numbering>
 </file>
@@ -6509,7 +7659,7 @@
 </file>
 
 <file path=customXml/itemProps1.xml><?xml version="1.0" encoding="utf-8"?>
-<ds:datastoreItem xmlns:ds="http://schemas.openxmlformats.org/officeDocument/2006/customXml" ds:itemID="{8735BB11-E100-4D0B-869A-173C5288EBDE}">
+<ds:datastoreItem xmlns:ds="http://schemas.openxmlformats.org/officeDocument/2006/customXml" ds:itemID="{7202A788-CD17-40DC-95EE-E55068FF9853}">
   <ds:schemaRefs>
     <ds:schemaRef ds:uri="http://schemas.openxmlformats.org/officeDocument/2006/bibliography"/>
   </ds:schemaRefs>

</xml_diff>